<commit_message>
web publica y botones nuevos en CRUD
</commit_message>
<xml_diff>
--- a/Memoria/TFG.docx
+++ b/Memoria/TFG.docx
@@ -38,7 +38,6 @@
         <w:dataBinding w:prefixMappings="xmlns:ns0='http://purl.org/dc/elements/1.1/' xmlns:ns1='http://schemas.openxmlformats.org/package/2006/metadata/core-properties' " w:xpath="/ns1:coreProperties[1]/ns0:title[1]" w:storeItemID="{6C3C8BC8-F283-45AE-878A-BAB7291924A1}"/>
         <w:text/>
       </w:sdtPr>
-      <w:sdtEndPr/>
       <w:sdtContent>
         <w:p>
           <w:pPr>
@@ -256,7 +255,6 @@
             <w:docPart w:val="DefaultPlaceholder_22675703"/>
           </w:placeholder>
         </w:sdtPr>
-        <w:sdtEndPr/>
         <w:sdtContent>
           <w:r>
             <w:rPr>
@@ -334,7 +332,6 @@
           <w:docPart w:val="DefaultPlaceholder_22675703"/>
         </w:placeholder>
       </w:sdtPr>
-      <w:sdtEndPr/>
       <w:sdtContent>
         <w:p>
           <w:pPr>
@@ -1171,14 +1168,9 @@
     <w:sdt>
       <w:sdtPr>
         <w:rPr>
-          <w:rFonts w:asciiTheme="minorHAnsi" w:eastAsiaTheme="minorHAnsi" w:hAnsiTheme="minorHAnsi" w:cstheme="minorBidi"/>
-          <w:b/>
-          <w:bCs w:val="0"/>
-          <w:sz w:val="22"/>
-          <w:szCs w:val="22"/>
-          <w:lang w:val="es-ES"/>
-        </w:rPr>
-        <w:id w:val="2113565"/>
+          <w:lang w:val="es-ES"/>
+        </w:rPr>
+        <w:id w:val="-653610539"/>
         <w:docPartObj>
           <w:docPartGallery w:val="Table of Contents"/>
           <w:docPartUnique/>
@@ -1186,8 +1178,11 @@
       </w:sdtPr>
       <w:sdtEndPr>
         <w:rPr>
-          <w:rFonts w:ascii="Times New Roman" w:eastAsiaTheme="minorEastAsia" w:hAnsi="Times New Roman"/>
-          <w:b w:val="0"/>
+          <w:rFonts w:eastAsiaTheme="minorEastAsia" w:cstheme="minorBidi"/>
+          <w:b/>
+          <w:sz w:val="22"/>
+          <w:szCs w:val="22"/>
+          <w:lang w:val="en-US"/>
         </w:rPr>
       </w:sdtEndPr>
       <w:sdtContent>
@@ -1198,10 +1193,7 @@
               <w:ilvl w:val="0"/>
               <w:numId w:val="0"/>
             </w:numPr>
-            <w:ind w:left="432"/>
-            <w:rPr>
-              <w:lang w:val="es-ES"/>
-            </w:rPr>
+            <w:ind w:left="720"/>
           </w:pPr>
         </w:p>
         <w:p>
@@ -1212,1250 +1204,7 @@
               <w:tab w:val="right" w:leader="dot" w:pos="8494"/>
             </w:tabs>
             <w:rPr>
-              <w:noProof/>
-              <w:lang w:val="es-ES" w:eastAsia="es-ES" w:bidi="ar-SA"/>
-            </w:rPr>
-          </w:pPr>
-          <w:r>
-            <w:rPr>
-              <w:rFonts w:cs="Times New Roman"/>
-              <w:lang w:val="es-ES"/>
-            </w:rPr>
-            <w:fldChar w:fldCharType="begin"/>
-          </w:r>
-          <w:r>
-            <w:rPr>
-              <w:rFonts w:cs="Times New Roman"/>
-              <w:lang w:val="es-ES"/>
-            </w:rPr>
-            <w:instrText xml:space="preserve"> TOC \o "1-3" \h \z \u </w:instrText>
-          </w:r>
-          <w:r>
-            <w:rPr>
-              <w:rFonts w:cs="Times New Roman"/>
-              <w:lang w:val="es-ES"/>
-            </w:rPr>
-            <w:fldChar w:fldCharType="separate"/>
-          </w:r>
-          <w:hyperlink w:anchor="_Toc490075449" w:history="1">
-            <w:r>
-              <w:rPr>
-                <w:rStyle w:val="Hipervnculo"/>
-                <w:rFonts w:cs="Times New Roman"/>
-                <w:noProof/>
-                <w:lang w:val="es-ES"/>
-              </w:rPr>
-              <w:t>1</w:t>
-            </w:r>
-            <w:r>
-              <w:rPr>
-                <w:noProof/>
-                <w:lang w:val="es-ES" w:eastAsia="es-ES" w:bidi="ar-SA"/>
-              </w:rPr>
-              <w:tab/>
-            </w:r>
-            <w:r>
-              <w:rPr>
-                <w:rStyle w:val="Hipervnculo"/>
-                <w:rFonts w:cs="Times New Roman"/>
-                <w:noProof/>
-                <w:lang w:val="es-ES"/>
-              </w:rPr>
-              <w:t>Introducción</w:t>
-            </w:r>
-            <w:r>
-              <w:rPr>
-                <w:noProof/>
-                <w:webHidden/>
-              </w:rPr>
-              <w:tab/>
-            </w:r>
-            <w:r>
-              <w:rPr>
-                <w:noProof/>
-                <w:webHidden/>
-              </w:rPr>
-              <w:fldChar w:fldCharType="begin"/>
-            </w:r>
-            <w:r>
-              <w:rPr>
-                <w:noProof/>
-                <w:webHidden/>
-              </w:rPr>
-              <w:instrText xml:space="preserve"> PAGEREF _Toc490075449 \h </w:instrText>
-            </w:r>
-            <w:r>
-              <w:rPr>
-                <w:noProof/>
-                <w:webHidden/>
-              </w:rPr>
-            </w:r>
-            <w:r>
-              <w:rPr>
-                <w:noProof/>
-                <w:webHidden/>
-              </w:rPr>
-              <w:fldChar w:fldCharType="separate"/>
-            </w:r>
-            <w:r>
-              <w:rPr>
-                <w:noProof/>
-                <w:webHidden/>
-              </w:rPr>
-              <w:t>7</w:t>
-            </w:r>
-            <w:r>
-              <w:rPr>
-                <w:noProof/>
-                <w:webHidden/>
-              </w:rPr>
-              <w:fldChar w:fldCharType="end"/>
-            </w:r>
-          </w:hyperlink>
-        </w:p>
-        <w:p>
-          <w:pPr>
-            <w:pStyle w:val="TDC2"/>
-            <w:tabs>
-              <w:tab w:val="left" w:pos="880"/>
-              <w:tab w:val="right" w:leader="dot" w:pos="8494"/>
-            </w:tabs>
-            <w:rPr>
-              <w:noProof/>
-            </w:rPr>
-          </w:pPr>
-          <w:hyperlink w:anchor="_Toc490075450" w:history="1">
-            <w:r>
-              <w:rPr>
-                <w:rStyle w:val="Hipervnculo"/>
-                <w:noProof/>
-                <w:lang w:val="es-ES"/>
-              </w:rPr>
-              <w:t>1.1</w:t>
-            </w:r>
-            <w:r>
-              <w:rPr>
-                <w:noProof/>
-              </w:rPr>
-              <w:tab/>
-            </w:r>
-            <w:r>
-              <w:rPr>
-                <w:rStyle w:val="Hipervnculo"/>
-                <w:noProof/>
-                <w:lang w:val="es-ES"/>
-              </w:rPr>
-              <w:t>Objetivos</w:t>
-            </w:r>
-            <w:r>
-              <w:rPr>
-                <w:noProof/>
-                <w:webHidden/>
-              </w:rPr>
-              <w:tab/>
-            </w:r>
-            <w:r>
-              <w:rPr>
-                <w:noProof/>
-                <w:webHidden/>
-              </w:rPr>
-              <w:fldChar w:fldCharType="begin"/>
-            </w:r>
-            <w:r>
-              <w:rPr>
-                <w:noProof/>
-                <w:webHidden/>
-              </w:rPr>
-              <w:instrText xml:space="preserve"> PAGEREF _Toc490075450 \h </w:instrText>
-            </w:r>
-            <w:r>
-              <w:rPr>
-                <w:noProof/>
-                <w:webHidden/>
-              </w:rPr>
-            </w:r>
-            <w:r>
-              <w:rPr>
-                <w:noProof/>
-                <w:webHidden/>
-              </w:rPr>
-              <w:fldChar w:fldCharType="separate"/>
-            </w:r>
-            <w:r>
-              <w:rPr>
-                <w:noProof/>
-                <w:webHidden/>
-              </w:rPr>
-              <w:t>7</w:t>
-            </w:r>
-            <w:r>
-              <w:rPr>
-                <w:noProof/>
-                <w:webHidden/>
-              </w:rPr>
-              <w:fldChar w:fldCharType="end"/>
-            </w:r>
-          </w:hyperlink>
-        </w:p>
-        <w:p>
-          <w:pPr>
-            <w:pStyle w:val="TDC2"/>
-            <w:tabs>
-              <w:tab w:val="left" w:pos="880"/>
-              <w:tab w:val="right" w:leader="dot" w:pos="8494"/>
-            </w:tabs>
-            <w:rPr>
-              <w:noProof/>
-            </w:rPr>
-          </w:pPr>
-          <w:hyperlink w:anchor="_Toc490075451" w:history="1">
-            <w:r>
-              <w:rPr>
-                <w:rStyle w:val="Hipervnculo"/>
-                <w:noProof/>
-                <w:lang w:val="es-ES"/>
-              </w:rPr>
-              <w:t>1.2</w:t>
-            </w:r>
-            <w:r>
-              <w:rPr>
-                <w:noProof/>
-              </w:rPr>
-              <w:tab/>
-            </w:r>
-            <w:r>
-              <w:rPr>
-                <w:rStyle w:val="Hipervnculo"/>
-                <w:noProof/>
-                <w:lang w:val="es-ES"/>
-              </w:rPr>
-              <w:t>Contenido de la memoria</w:t>
-            </w:r>
-            <w:r>
-              <w:rPr>
-                <w:noProof/>
-                <w:webHidden/>
-              </w:rPr>
-              <w:tab/>
-            </w:r>
-            <w:r>
-              <w:rPr>
-                <w:noProof/>
-                <w:webHidden/>
-              </w:rPr>
-              <w:fldChar w:fldCharType="begin"/>
-            </w:r>
-            <w:r>
-              <w:rPr>
-                <w:noProof/>
-                <w:webHidden/>
-              </w:rPr>
-              <w:instrText xml:space="preserve"> PAGEREF _Toc490075451 \h </w:instrText>
-            </w:r>
-            <w:r>
-              <w:rPr>
-                <w:noProof/>
-                <w:webHidden/>
-              </w:rPr>
-            </w:r>
-            <w:r>
-              <w:rPr>
-                <w:noProof/>
-                <w:webHidden/>
-              </w:rPr>
-              <w:fldChar w:fldCharType="separate"/>
-            </w:r>
-            <w:r>
-              <w:rPr>
-                <w:noProof/>
-                <w:webHidden/>
-              </w:rPr>
-              <w:t>7</w:t>
-            </w:r>
-            <w:r>
-              <w:rPr>
-                <w:noProof/>
-                <w:webHidden/>
-              </w:rPr>
-              <w:fldChar w:fldCharType="end"/>
-            </w:r>
-          </w:hyperlink>
-        </w:p>
-        <w:p>
-          <w:pPr>
-            <w:pStyle w:val="TDC1"/>
-            <w:tabs>
-              <w:tab w:val="left" w:pos="440"/>
-              <w:tab w:val="right" w:leader="dot" w:pos="8494"/>
-            </w:tabs>
-            <w:rPr>
-              <w:noProof/>
-              <w:lang w:val="es-ES" w:eastAsia="es-ES" w:bidi="ar-SA"/>
-            </w:rPr>
-          </w:pPr>
-          <w:hyperlink w:anchor="_Toc490075452" w:history="1">
-            <w:r>
-              <w:rPr>
-                <w:rStyle w:val="Hipervnculo"/>
-                <w:rFonts w:cs="Times New Roman"/>
-                <w:noProof/>
-                <w:lang w:val="es-ES"/>
-              </w:rPr>
-              <w:t>2</w:t>
-            </w:r>
-            <w:r>
-              <w:rPr>
-                <w:noProof/>
-                <w:lang w:val="es-ES" w:eastAsia="es-ES" w:bidi="ar-SA"/>
-              </w:rPr>
-              <w:tab/>
-            </w:r>
-            <w:r>
-              <w:rPr>
-                <w:rStyle w:val="Hipervnculo"/>
-                <w:rFonts w:cs="Times New Roman"/>
-                <w:noProof/>
-                <w:lang w:val="es-ES"/>
-              </w:rPr>
-              <w:t>Búsqueda bibliográfica</w:t>
-            </w:r>
-            <w:r>
-              <w:rPr>
-                <w:noProof/>
-                <w:webHidden/>
-              </w:rPr>
-              <w:tab/>
-            </w:r>
-            <w:r>
-              <w:rPr>
-                <w:noProof/>
-                <w:webHidden/>
-              </w:rPr>
-              <w:fldChar w:fldCharType="begin"/>
-            </w:r>
-            <w:r>
-              <w:rPr>
-                <w:noProof/>
-                <w:webHidden/>
-              </w:rPr>
-              <w:instrText xml:space="preserve"> PAGEREF _Toc490075452 \h </w:instrText>
-            </w:r>
-            <w:r>
-              <w:rPr>
-                <w:noProof/>
-                <w:webHidden/>
-              </w:rPr>
-            </w:r>
-            <w:r>
-              <w:rPr>
-                <w:noProof/>
-                <w:webHidden/>
-              </w:rPr>
-              <w:fldChar w:fldCharType="separate"/>
-            </w:r>
-            <w:r>
-              <w:rPr>
-                <w:noProof/>
-                <w:webHidden/>
-              </w:rPr>
-              <w:t>7</w:t>
-            </w:r>
-            <w:r>
-              <w:rPr>
-                <w:noProof/>
-                <w:webHidden/>
-              </w:rPr>
-              <w:fldChar w:fldCharType="end"/>
-            </w:r>
-          </w:hyperlink>
-        </w:p>
-        <w:p>
-          <w:pPr>
-            <w:pStyle w:val="TDC1"/>
-            <w:tabs>
-              <w:tab w:val="left" w:pos="440"/>
-              <w:tab w:val="right" w:leader="dot" w:pos="8494"/>
-            </w:tabs>
-            <w:rPr>
-              <w:noProof/>
-              <w:lang w:val="es-ES" w:eastAsia="es-ES" w:bidi="ar-SA"/>
-            </w:rPr>
-          </w:pPr>
-          <w:hyperlink w:anchor="_Toc490075453" w:history="1">
-            <w:r>
-              <w:rPr>
-                <w:rStyle w:val="Hipervnculo"/>
-                <w:rFonts w:cs="Times New Roman"/>
-                <w:noProof/>
-                <w:lang w:val="es-ES"/>
-              </w:rPr>
-              <w:t>3</w:t>
-            </w:r>
-            <w:r>
-              <w:rPr>
-                <w:noProof/>
-                <w:lang w:val="es-ES" w:eastAsia="es-ES" w:bidi="ar-SA"/>
-              </w:rPr>
-              <w:tab/>
-            </w:r>
-            <w:r>
-              <w:rPr>
-                <w:rStyle w:val="Hipervnculo"/>
-                <w:rFonts w:cs="Times New Roman"/>
-                <w:noProof/>
-                <w:lang w:val="es-ES"/>
-              </w:rPr>
-              <w:t>Análisis de requerimientos</w:t>
-            </w:r>
-            <w:r>
-              <w:rPr>
-                <w:noProof/>
-                <w:webHidden/>
-              </w:rPr>
-              <w:tab/>
-            </w:r>
-            <w:r>
-              <w:rPr>
-                <w:noProof/>
-                <w:webHidden/>
-              </w:rPr>
-              <w:fldChar w:fldCharType="begin"/>
-            </w:r>
-            <w:r>
-              <w:rPr>
-                <w:noProof/>
-                <w:webHidden/>
-              </w:rPr>
-              <w:instrText xml:space="preserve"> PAGEREF _Toc490075453 \h </w:instrText>
-            </w:r>
-            <w:r>
-              <w:rPr>
-                <w:noProof/>
-                <w:webHidden/>
-              </w:rPr>
-            </w:r>
-            <w:r>
-              <w:rPr>
-                <w:noProof/>
-                <w:webHidden/>
-              </w:rPr>
-              <w:fldChar w:fldCharType="separate"/>
-            </w:r>
-            <w:r>
-              <w:rPr>
-                <w:noProof/>
-                <w:webHidden/>
-              </w:rPr>
-              <w:t>7</w:t>
-            </w:r>
-            <w:r>
-              <w:rPr>
-                <w:noProof/>
-                <w:webHidden/>
-              </w:rPr>
-              <w:fldChar w:fldCharType="end"/>
-            </w:r>
-          </w:hyperlink>
-        </w:p>
-        <w:p>
-          <w:pPr>
-            <w:pStyle w:val="TDC1"/>
-            <w:tabs>
-              <w:tab w:val="left" w:pos="440"/>
-              <w:tab w:val="right" w:leader="dot" w:pos="8494"/>
-            </w:tabs>
-            <w:rPr>
-              <w:noProof/>
-              <w:lang w:val="es-ES" w:eastAsia="es-ES" w:bidi="ar-SA"/>
-            </w:rPr>
-          </w:pPr>
-          <w:hyperlink w:anchor="_Toc490075454" w:history="1">
-            <w:r>
-              <w:rPr>
-                <w:rStyle w:val="Hipervnculo"/>
-                <w:rFonts w:cs="Times New Roman"/>
-                <w:noProof/>
-                <w:lang w:val="es-ES"/>
-              </w:rPr>
-              <w:t>4</w:t>
-            </w:r>
-            <w:r>
-              <w:rPr>
-                <w:noProof/>
-                <w:lang w:val="es-ES" w:eastAsia="es-ES" w:bidi="ar-SA"/>
-              </w:rPr>
-              <w:tab/>
-            </w:r>
-            <w:r>
-              <w:rPr>
-                <w:rStyle w:val="Hipervnculo"/>
-                <w:rFonts w:cs="Times New Roman"/>
-                <w:noProof/>
-                <w:lang w:val="es-ES"/>
-              </w:rPr>
-              <w:t>Diseño de la aplicación</w:t>
-            </w:r>
-            <w:r>
-              <w:rPr>
-                <w:noProof/>
-                <w:webHidden/>
-              </w:rPr>
-              <w:tab/>
-            </w:r>
-            <w:r>
-              <w:rPr>
-                <w:noProof/>
-                <w:webHidden/>
-              </w:rPr>
-              <w:fldChar w:fldCharType="begin"/>
-            </w:r>
-            <w:r>
-              <w:rPr>
-                <w:noProof/>
-                <w:webHidden/>
-              </w:rPr>
-              <w:instrText xml:space="preserve"> PAGEREF _Toc490075454 \h </w:instrText>
-            </w:r>
-            <w:r>
-              <w:rPr>
-                <w:noProof/>
-                <w:webHidden/>
-              </w:rPr>
-            </w:r>
-            <w:r>
-              <w:rPr>
-                <w:noProof/>
-                <w:webHidden/>
-              </w:rPr>
-              <w:fldChar w:fldCharType="separate"/>
-            </w:r>
-            <w:r>
-              <w:rPr>
-                <w:noProof/>
-                <w:webHidden/>
-              </w:rPr>
-              <w:t>7</w:t>
-            </w:r>
-            <w:r>
-              <w:rPr>
-                <w:noProof/>
-                <w:webHidden/>
-              </w:rPr>
-              <w:fldChar w:fldCharType="end"/>
-            </w:r>
-          </w:hyperlink>
-        </w:p>
-        <w:p>
-          <w:pPr>
-            <w:pStyle w:val="TDC2"/>
-            <w:tabs>
-              <w:tab w:val="left" w:pos="880"/>
-              <w:tab w:val="right" w:leader="dot" w:pos="8494"/>
-            </w:tabs>
-            <w:rPr>
-              <w:noProof/>
-            </w:rPr>
-          </w:pPr>
-          <w:hyperlink w:anchor="_Toc490075455" w:history="1">
-            <w:r>
-              <w:rPr>
-                <w:rStyle w:val="Hipervnculo"/>
-                <w:noProof/>
-                <w:lang w:val="es-ES"/>
-              </w:rPr>
-              <w:t>4.1</w:t>
-            </w:r>
-            <w:r>
-              <w:rPr>
-                <w:noProof/>
-              </w:rPr>
-              <w:tab/>
-            </w:r>
-            <w:r>
-              <w:rPr>
-                <w:rStyle w:val="Hipervnculo"/>
-                <w:noProof/>
-                <w:lang w:val="es-ES"/>
-              </w:rPr>
-              <w:t>E-R (si hay BBDD)</w:t>
-            </w:r>
-            <w:r>
-              <w:rPr>
-                <w:noProof/>
-                <w:webHidden/>
-              </w:rPr>
-              <w:tab/>
-            </w:r>
-            <w:r>
-              <w:rPr>
-                <w:noProof/>
-                <w:webHidden/>
-              </w:rPr>
-              <w:fldChar w:fldCharType="begin"/>
-            </w:r>
-            <w:r>
-              <w:rPr>
-                <w:noProof/>
-                <w:webHidden/>
-              </w:rPr>
-              <w:instrText xml:space="preserve"> PAGEREF _Toc490075455 \h </w:instrText>
-            </w:r>
-            <w:r>
-              <w:rPr>
-                <w:noProof/>
-                <w:webHidden/>
-              </w:rPr>
-            </w:r>
-            <w:r>
-              <w:rPr>
-                <w:noProof/>
-                <w:webHidden/>
-              </w:rPr>
-              <w:fldChar w:fldCharType="separate"/>
-            </w:r>
-            <w:r>
-              <w:rPr>
-                <w:noProof/>
-                <w:webHidden/>
-              </w:rPr>
-              <w:t>7</w:t>
-            </w:r>
-            <w:r>
-              <w:rPr>
-                <w:noProof/>
-                <w:webHidden/>
-              </w:rPr>
-              <w:fldChar w:fldCharType="end"/>
-            </w:r>
-          </w:hyperlink>
-        </w:p>
-        <w:p>
-          <w:pPr>
-            <w:pStyle w:val="TDC2"/>
-            <w:tabs>
-              <w:tab w:val="left" w:pos="880"/>
-              <w:tab w:val="right" w:leader="dot" w:pos="8494"/>
-            </w:tabs>
-            <w:rPr>
-              <w:noProof/>
-            </w:rPr>
-          </w:pPr>
-          <w:hyperlink w:anchor="_Toc490075456" w:history="1">
-            <w:r>
-              <w:rPr>
-                <w:rStyle w:val="Hipervnculo"/>
-                <w:noProof/>
-                <w:lang w:val="es-ES"/>
-              </w:rPr>
-              <w:t>4.2</w:t>
-            </w:r>
-            <w:r>
-              <w:rPr>
-                <w:noProof/>
-              </w:rPr>
-              <w:tab/>
-            </w:r>
-            <w:r>
-              <w:rPr>
-                <w:rStyle w:val="Hipervnculo"/>
-                <w:noProof/>
-                <w:lang w:val="es-ES"/>
-              </w:rPr>
-              <w:t>Casos de uso</w:t>
-            </w:r>
-            <w:r>
-              <w:rPr>
-                <w:noProof/>
-                <w:webHidden/>
-              </w:rPr>
-              <w:tab/>
-            </w:r>
-            <w:r>
-              <w:rPr>
-                <w:noProof/>
-                <w:webHidden/>
-              </w:rPr>
-              <w:fldChar w:fldCharType="begin"/>
-            </w:r>
-            <w:r>
-              <w:rPr>
-                <w:noProof/>
-                <w:webHidden/>
-              </w:rPr>
-              <w:instrText xml:space="preserve"> PAGEREF _Toc490075456 \h </w:instrText>
-            </w:r>
-            <w:r>
-              <w:rPr>
-                <w:noProof/>
-                <w:webHidden/>
-              </w:rPr>
-            </w:r>
-            <w:r>
-              <w:rPr>
-                <w:noProof/>
-                <w:webHidden/>
-              </w:rPr>
-              <w:fldChar w:fldCharType="separate"/>
-            </w:r>
-            <w:r>
-              <w:rPr>
-                <w:noProof/>
-                <w:webHidden/>
-              </w:rPr>
-              <w:t>7</w:t>
-            </w:r>
-            <w:r>
-              <w:rPr>
-                <w:noProof/>
-                <w:webHidden/>
-              </w:rPr>
-              <w:fldChar w:fldCharType="end"/>
-            </w:r>
-          </w:hyperlink>
-        </w:p>
-        <w:p>
-          <w:pPr>
-            <w:pStyle w:val="TDC1"/>
-            <w:tabs>
-              <w:tab w:val="left" w:pos="440"/>
-              <w:tab w:val="right" w:leader="dot" w:pos="8494"/>
-            </w:tabs>
-            <w:rPr>
-              <w:noProof/>
-              <w:lang w:val="es-ES" w:eastAsia="es-ES" w:bidi="ar-SA"/>
-            </w:rPr>
-          </w:pPr>
-          <w:hyperlink w:anchor="_Toc490075457" w:history="1">
-            <w:r>
-              <w:rPr>
-                <w:rStyle w:val="Hipervnculo"/>
-                <w:rFonts w:cs="Times New Roman"/>
-                <w:noProof/>
-                <w:lang w:val="es-ES"/>
-              </w:rPr>
-              <w:t>5</w:t>
-            </w:r>
-            <w:r>
-              <w:rPr>
-                <w:noProof/>
-                <w:lang w:val="es-ES" w:eastAsia="es-ES" w:bidi="ar-SA"/>
-              </w:rPr>
-              <w:tab/>
-            </w:r>
-            <w:r>
-              <w:rPr>
-                <w:rStyle w:val="Hipervnculo"/>
-                <w:rFonts w:cs="Times New Roman"/>
-                <w:noProof/>
-                <w:lang w:val="es-ES"/>
-              </w:rPr>
-              <w:t>Implementación</w:t>
-            </w:r>
-            <w:r>
-              <w:rPr>
-                <w:noProof/>
-                <w:webHidden/>
-              </w:rPr>
-              <w:tab/>
-            </w:r>
-            <w:r>
-              <w:rPr>
-                <w:noProof/>
-                <w:webHidden/>
-              </w:rPr>
-              <w:fldChar w:fldCharType="begin"/>
-            </w:r>
-            <w:r>
-              <w:rPr>
-                <w:noProof/>
-                <w:webHidden/>
-              </w:rPr>
-              <w:instrText xml:space="preserve"> PAGEREF _Toc490075457 \h </w:instrText>
-            </w:r>
-            <w:r>
-              <w:rPr>
-                <w:noProof/>
-                <w:webHidden/>
-              </w:rPr>
-            </w:r>
-            <w:r>
-              <w:rPr>
-                <w:noProof/>
-                <w:webHidden/>
-              </w:rPr>
-              <w:fldChar w:fldCharType="separate"/>
-            </w:r>
-            <w:r>
-              <w:rPr>
-                <w:noProof/>
-                <w:webHidden/>
-              </w:rPr>
-              <w:t>7</w:t>
-            </w:r>
-            <w:r>
-              <w:rPr>
-                <w:noProof/>
-                <w:webHidden/>
-              </w:rPr>
-              <w:fldChar w:fldCharType="end"/>
-            </w:r>
-          </w:hyperlink>
-        </w:p>
-        <w:p>
-          <w:pPr>
-            <w:pStyle w:val="TDC1"/>
-            <w:tabs>
-              <w:tab w:val="left" w:pos="440"/>
-              <w:tab w:val="right" w:leader="dot" w:pos="8494"/>
-            </w:tabs>
-            <w:rPr>
-              <w:noProof/>
-              <w:lang w:val="es-ES" w:eastAsia="es-ES" w:bidi="ar-SA"/>
-            </w:rPr>
-          </w:pPr>
-          <w:hyperlink w:anchor="_Toc490075458" w:history="1">
-            <w:r>
-              <w:rPr>
-                <w:rStyle w:val="Hipervnculo"/>
-                <w:rFonts w:cs="Times New Roman"/>
-                <w:noProof/>
-                <w:lang w:val="es-ES"/>
-              </w:rPr>
-              <w:t>6</w:t>
-            </w:r>
-            <w:r>
-              <w:rPr>
-                <w:noProof/>
-                <w:lang w:val="es-ES" w:eastAsia="es-ES" w:bidi="ar-SA"/>
-              </w:rPr>
-              <w:tab/>
-            </w:r>
-            <w:r>
-              <w:rPr>
-                <w:rStyle w:val="Hipervnculo"/>
-                <w:rFonts w:cs="Times New Roman"/>
-                <w:noProof/>
-                <w:lang w:val="es-ES"/>
-              </w:rPr>
-              <w:t>Validación y pruebas</w:t>
-            </w:r>
-            <w:r>
-              <w:rPr>
-                <w:noProof/>
-                <w:webHidden/>
-              </w:rPr>
-              <w:tab/>
-            </w:r>
-            <w:r>
-              <w:rPr>
-                <w:noProof/>
-                <w:webHidden/>
-              </w:rPr>
-              <w:fldChar w:fldCharType="begin"/>
-            </w:r>
-            <w:r>
-              <w:rPr>
-                <w:noProof/>
-                <w:webHidden/>
-              </w:rPr>
-              <w:instrText xml:space="preserve"> PAGEREF _Toc490075458 \h </w:instrText>
-            </w:r>
-            <w:r>
-              <w:rPr>
-                <w:noProof/>
-                <w:webHidden/>
-              </w:rPr>
-            </w:r>
-            <w:r>
-              <w:rPr>
-                <w:noProof/>
-                <w:webHidden/>
-              </w:rPr>
-              <w:fldChar w:fldCharType="separate"/>
-            </w:r>
-            <w:r>
-              <w:rPr>
-                <w:noProof/>
-                <w:webHidden/>
-              </w:rPr>
-              <w:t>8</w:t>
-            </w:r>
-            <w:r>
-              <w:rPr>
-                <w:noProof/>
-                <w:webHidden/>
-              </w:rPr>
-              <w:fldChar w:fldCharType="end"/>
-            </w:r>
-          </w:hyperlink>
-        </w:p>
-        <w:p>
-          <w:pPr>
-            <w:pStyle w:val="TDC1"/>
-            <w:tabs>
-              <w:tab w:val="left" w:pos="440"/>
-              <w:tab w:val="right" w:leader="dot" w:pos="8494"/>
-            </w:tabs>
-            <w:rPr>
-              <w:noProof/>
-              <w:lang w:val="es-ES" w:eastAsia="es-ES" w:bidi="ar-SA"/>
-            </w:rPr>
-          </w:pPr>
-          <w:hyperlink w:anchor="_Toc490075459" w:history="1">
-            <w:r>
-              <w:rPr>
-                <w:rStyle w:val="Hipervnculo"/>
-                <w:rFonts w:cs="Times New Roman"/>
-                <w:noProof/>
-                <w:lang w:val="es-ES"/>
-              </w:rPr>
-              <w:t>7</w:t>
-            </w:r>
-            <w:r>
-              <w:rPr>
-                <w:noProof/>
-                <w:lang w:val="es-ES" w:eastAsia="es-ES" w:bidi="ar-SA"/>
-              </w:rPr>
-              <w:tab/>
-            </w:r>
-            <w:r>
-              <w:rPr>
-                <w:rStyle w:val="Hipervnculo"/>
-                <w:rFonts w:cs="Times New Roman"/>
-                <w:noProof/>
-                <w:lang w:val="es-ES"/>
-              </w:rPr>
-              <w:t>Conclusiones</w:t>
-            </w:r>
-            <w:r>
-              <w:rPr>
-                <w:noProof/>
-                <w:webHidden/>
-              </w:rPr>
-              <w:tab/>
-            </w:r>
-            <w:r>
-              <w:rPr>
-                <w:noProof/>
-                <w:webHidden/>
-              </w:rPr>
-              <w:fldChar w:fldCharType="begin"/>
-            </w:r>
-            <w:r>
-              <w:rPr>
-                <w:noProof/>
-                <w:webHidden/>
-              </w:rPr>
-              <w:instrText xml:space="preserve"> PAGEREF _Toc490075459 \h </w:instrText>
-            </w:r>
-            <w:r>
-              <w:rPr>
-                <w:noProof/>
-                <w:webHidden/>
-              </w:rPr>
-            </w:r>
-            <w:r>
-              <w:rPr>
-                <w:noProof/>
-                <w:webHidden/>
-              </w:rPr>
-              <w:fldChar w:fldCharType="separate"/>
-            </w:r>
-            <w:r>
-              <w:rPr>
-                <w:noProof/>
-                <w:webHidden/>
-              </w:rPr>
-              <w:t>8</w:t>
-            </w:r>
-            <w:r>
-              <w:rPr>
-                <w:noProof/>
-                <w:webHidden/>
-              </w:rPr>
-              <w:fldChar w:fldCharType="end"/>
-            </w:r>
-          </w:hyperlink>
-        </w:p>
-        <w:p>
-          <w:pPr>
-            <w:pStyle w:val="TDC1"/>
-            <w:tabs>
-              <w:tab w:val="left" w:pos="440"/>
-              <w:tab w:val="right" w:leader="dot" w:pos="8494"/>
-            </w:tabs>
-            <w:rPr>
-              <w:noProof/>
-              <w:lang w:val="es-ES" w:eastAsia="es-ES" w:bidi="ar-SA"/>
-            </w:rPr>
-          </w:pPr>
-          <w:hyperlink w:anchor="_Toc490075460" w:history="1">
-            <w:r>
-              <w:rPr>
-                <w:rStyle w:val="Hipervnculo"/>
-                <w:rFonts w:cs="Times New Roman"/>
-                <w:noProof/>
-                <w:lang w:val="es-ES"/>
-              </w:rPr>
-              <w:t>8</w:t>
-            </w:r>
-            <w:r>
-              <w:rPr>
-                <w:noProof/>
-                <w:lang w:val="es-ES" w:eastAsia="es-ES" w:bidi="ar-SA"/>
-              </w:rPr>
-              <w:tab/>
-            </w:r>
-            <w:r>
-              <w:rPr>
-                <w:rStyle w:val="Hipervnculo"/>
-                <w:rFonts w:cs="Times New Roman"/>
-                <w:noProof/>
-                <w:lang w:val="es-ES"/>
-              </w:rPr>
-              <w:t>Bibliografía</w:t>
-            </w:r>
-            <w:r>
-              <w:rPr>
-                <w:noProof/>
-                <w:webHidden/>
-              </w:rPr>
-              <w:tab/>
-            </w:r>
-            <w:r>
-              <w:rPr>
-                <w:noProof/>
-                <w:webHidden/>
-              </w:rPr>
-              <w:fldChar w:fldCharType="begin"/>
-            </w:r>
-            <w:r>
-              <w:rPr>
-                <w:noProof/>
-                <w:webHidden/>
-              </w:rPr>
-              <w:instrText xml:space="preserve"> PAGEREF _Toc490075460 \h </w:instrText>
-            </w:r>
-            <w:r>
-              <w:rPr>
-                <w:noProof/>
-                <w:webHidden/>
-              </w:rPr>
-            </w:r>
-            <w:r>
-              <w:rPr>
-                <w:noProof/>
-                <w:webHidden/>
-              </w:rPr>
-              <w:fldChar w:fldCharType="separate"/>
-            </w:r>
-            <w:r>
-              <w:rPr>
-                <w:noProof/>
-                <w:webHidden/>
-              </w:rPr>
-              <w:t>8</w:t>
-            </w:r>
-            <w:r>
-              <w:rPr>
-                <w:noProof/>
-                <w:webHidden/>
-              </w:rPr>
-              <w:fldChar w:fldCharType="end"/>
-            </w:r>
-          </w:hyperlink>
-        </w:p>
-        <w:p>
-          <w:pPr>
-            <w:rPr>
-              <w:lang w:val="es-ES"/>
-            </w:rPr>
-          </w:pPr>
-          <w:r>
-            <w:rPr>
-              <w:rFonts w:cs="Times New Roman"/>
-              <w:lang w:val="es-ES"/>
-            </w:rPr>
-            <w:fldChar w:fldCharType="end"/>
-          </w:r>
-        </w:p>
-      </w:sdtContent>
-    </w:sdt>
-    <w:p>
-      <w:pPr>
-        <w:jc w:val="both"/>
-        <w:rPr>
-          <w:lang w:val="es-ES"/>
-        </w:rPr>
-      </w:pPr>
-    </w:p>
-    <w:p>
-      <w:pPr>
-        <w:jc w:val="both"/>
-        <w:rPr>
-          <w:lang w:val="es-ES"/>
-        </w:rPr>
-      </w:pPr>
-    </w:p>
-    <w:p>
-      <w:pPr>
-        <w:jc w:val="both"/>
-        <w:rPr>
-          <w:lang w:val="es-ES"/>
-        </w:rPr>
-      </w:pPr>
-    </w:p>
-    <w:p>
-      <w:pPr>
-        <w:jc w:val="both"/>
-        <w:rPr>
-          <w:lang w:val="es-ES"/>
-        </w:rPr>
-      </w:pPr>
-    </w:p>
-    <w:p>
-      <w:pPr>
-        <w:jc w:val="both"/>
-        <w:rPr>
-          <w:lang w:val="es-ES"/>
-        </w:rPr>
-      </w:pPr>
-    </w:p>
-    <w:p>
-      <w:pPr>
-        <w:jc w:val="both"/>
-        <w:rPr>
-          <w:lang w:val="es-ES"/>
-        </w:rPr>
-      </w:pPr>
-    </w:p>
-    <w:p>
-      <w:pPr>
-        <w:jc w:val="both"/>
-        <w:rPr>
-          <w:lang w:val="es-ES"/>
-        </w:rPr>
-      </w:pPr>
-    </w:p>
-    <w:p>
-      <w:pPr>
-        <w:jc w:val="both"/>
-        <w:rPr>
-          <w:lang w:val="es-ES"/>
-        </w:rPr>
-      </w:pPr>
-    </w:p>
-    <w:p>
-      <w:pPr>
-        <w:jc w:val="both"/>
-        <w:rPr>
-          <w:lang w:val="es-ES"/>
-        </w:rPr>
-      </w:pPr>
-    </w:p>
-    <w:p>
-      <w:pPr>
-        <w:jc w:val="both"/>
-        <w:rPr>
-          <w:lang w:val="es-ES"/>
-        </w:rPr>
-      </w:pPr>
-    </w:p>
-    <w:p>
-      <w:pPr>
-        <w:jc w:val="both"/>
-        <w:rPr>
-          <w:lang w:val="es-ES"/>
-        </w:rPr>
-      </w:pPr>
-    </w:p>
-    <w:p>
-      <w:pPr>
-        <w:jc w:val="both"/>
-        <w:rPr>
-          <w:lang w:val="es-ES"/>
-        </w:rPr>
-      </w:pPr>
-    </w:p>
-    <w:p>
-      <w:pPr>
-        <w:jc w:val="both"/>
-        <w:rPr>
-          <w:lang w:val="es-ES"/>
-        </w:rPr>
-      </w:pPr>
-    </w:p>
-    <w:p>
-      <w:pPr>
-        <w:jc w:val="both"/>
-        <w:rPr>
-          <w:lang w:val="es-ES"/>
-        </w:rPr>
-      </w:pPr>
-    </w:p>
-    <w:p>
-      <w:pPr>
-        <w:pStyle w:val="Ttulo"/>
-        <w:jc w:val="right"/>
-        <w:rPr>
-          <w:rFonts w:asciiTheme="minorHAnsi" w:hAnsiTheme="minorHAnsi" w:cstheme="minorHAnsi"/>
-          <w:lang w:val="es-ES"/>
-        </w:rPr>
-      </w:pPr>
-      <w:r>
-        <w:rPr>
-          <w:rFonts w:asciiTheme="minorHAnsi" w:hAnsiTheme="minorHAnsi" w:cstheme="minorHAnsi"/>
-          <w:lang w:val="es-ES"/>
-        </w:rPr>
-        <w:lastRenderedPageBreak/>
-        <w:t>Índice de figuras</w:t>
-      </w:r>
-    </w:p>
-    <w:sdt>
-      <w:sdtPr>
-        <w:rPr>
-          <w:rFonts w:asciiTheme="minorHAnsi" w:eastAsiaTheme="minorEastAsia" w:hAnsiTheme="minorHAnsi" w:cstheme="minorBidi"/>
-          <w:b/>
-          <w:bCs w:val="0"/>
-          <w:sz w:val="22"/>
-          <w:szCs w:val="22"/>
-          <w:lang w:val="es-ES"/>
-        </w:rPr>
-        <w:id w:val="1380970404"/>
-        <w:docPartObj>
-          <w:docPartGallery w:val="Table of Contents"/>
-          <w:docPartUnique/>
-        </w:docPartObj>
-      </w:sdtPr>
-      <w:sdtEndPr>
-        <w:rPr>
-          <w:rFonts w:ascii="Times New Roman" w:hAnsi="Times New Roman"/>
-          <w:b w:val="0"/>
-          <w:lang w:val="en-US"/>
-        </w:rPr>
-      </w:sdtEndPr>
-      <w:sdtContent>
-        <w:p>
-          <w:pPr>
-            <w:pStyle w:val="TtuloTDC"/>
-            <w:numPr>
-              <w:ilvl w:val="0"/>
-              <w:numId w:val="0"/>
-            </w:numPr>
-            <w:ind w:left="432"/>
-            <w:rPr>
-              <w:lang w:val="es-ES"/>
-            </w:rPr>
-          </w:pPr>
-        </w:p>
-        <w:p>
-          <w:pPr>
-            <w:pStyle w:val="TDC1"/>
-            <w:tabs>
-              <w:tab w:val="left" w:pos="440"/>
-              <w:tab w:val="right" w:leader="dot" w:pos="8494"/>
-            </w:tabs>
-            <w:rPr>
+              <w:rFonts w:asciiTheme="minorHAnsi" w:hAnsiTheme="minorHAnsi"/>
               <w:noProof/>
               <w:lang w:val="es-ES" w:eastAsia="es-ES" w:bidi="ar-SA"/>
             </w:rPr>
@@ -2469,7 +1218,7 @@
           <w:r>
             <w:fldChar w:fldCharType="separate"/>
           </w:r>
-          <w:hyperlink w:anchor="_Toc490075762" w:history="1">
+          <w:hyperlink w:anchor="_Toc490244753" w:history="1">
             <w:r>
               <w:rPr>
                 <w:rStyle w:val="Hipervnculo"/>
@@ -2477,10 +1226,11 @@
                 <w:noProof/>
                 <w:lang w:val="es-ES"/>
               </w:rPr>
-              <w:t>1</w:t>
-            </w:r>
-            <w:r>
-              <w:rPr>
+              <w:t>1.</w:t>
+            </w:r>
+            <w:r>
+              <w:rPr>
+                <w:rFonts w:asciiTheme="minorHAnsi" w:hAnsiTheme="minorHAnsi"/>
                 <w:noProof/>
                 <w:lang w:val="es-ES" w:eastAsia="es-ES" w:bidi="ar-SA"/>
               </w:rPr>
@@ -2514,7 +1264,7 @@
                 <w:noProof/>
                 <w:webHidden/>
               </w:rPr>
-              <w:instrText xml:space="preserve"> PAGEREF _Toc490075762 \h </w:instrText>
+              <w:instrText xml:space="preserve"> PAGEREF _Toc490244753 \h </w:instrText>
             </w:r>
             <w:r>
               <w:rPr>
@@ -2549,18 +1299,20 @@
           <w:pPr>
             <w:pStyle w:val="TDC2"/>
             <w:tabs>
-              <w:tab w:val="left" w:pos="880"/>
+              <w:tab w:val="left" w:pos="1100"/>
               <w:tab w:val="right" w:leader="dot" w:pos="8494"/>
             </w:tabs>
             <w:rPr>
+              <w:rFonts w:asciiTheme="minorHAnsi" w:hAnsiTheme="minorHAnsi"/>
               <w:noProof/>
               <w:lang w:val="es-ES" w:eastAsia="es-ES" w:bidi="ar-SA"/>
             </w:rPr>
           </w:pPr>
-          <w:hyperlink w:anchor="_Toc490075763" w:history="1">
+          <w:hyperlink w:anchor="_Toc490244754" w:history="1">
             <w:r>
               <w:rPr>
                 <w:rStyle w:val="Hipervnculo"/>
+                <w:rFonts w:cs="Times New Roman"/>
                 <w:noProof/>
                 <w:lang w:val="es-ES"/>
               </w:rPr>
@@ -2568,6 +1320,7 @@
             </w:r>
             <w:r>
               <w:rPr>
+                <w:rFonts w:asciiTheme="minorHAnsi" w:hAnsiTheme="minorHAnsi"/>
                 <w:noProof/>
                 <w:lang w:val="es-ES" w:eastAsia="es-ES" w:bidi="ar-SA"/>
               </w:rPr>
@@ -2576,6 +1329,7 @@
             <w:r>
               <w:rPr>
                 <w:rStyle w:val="Hipervnculo"/>
+                <w:rFonts w:cs="Times New Roman"/>
                 <w:noProof/>
                 <w:lang w:val="es-ES"/>
               </w:rPr>
@@ -2600,7 +1354,7 @@
                 <w:noProof/>
                 <w:webHidden/>
               </w:rPr>
-              <w:instrText xml:space="preserve"> PAGEREF _Toc490075763 \h </w:instrText>
+              <w:instrText xml:space="preserve"> PAGEREF _Toc490244754 \h </w:instrText>
             </w:r>
             <w:r>
               <w:rPr>
@@ -2620,7 +1374,7 @@
                 <w:noProof/>
                 <w:webHidden/>
               </w:rPr>
-              <w:t>8</w:t>
+              <w:t>9</w:t>
             </w:r>
             <w:r>
               <w:rPr>
@@ -2635,18 +1389,20 @@
           <w:pPr>
             <w:pStyle w:val="TDC2"/>
             <w:tabs>
-              <w:tab w:val="left" w:pos="880"/>
+              <w:tab w:val="left" w:pos="1100"/>
               <w:tab w:val="right" w:leader="dot" w:pos="8494"/>
             </w:tabs>
             <w:rPr>
+              <w:rFonts w:asciiTheme="minorHAnsi" w:hAnsiTheme="minorHAnsi"/>
               <w:noProof/>
               <w:lang w:val="es-ES" w:eastAsia="es-ES" w:bidi="ar-SA"/>
             </w:rPr>
           </w:pPr>
-          <w:hyperlink w:anchor="_Toc490075764" w:history="1">
+          <w:hyperlink w:anchor="_Toc490244755" w:history="1">
             <w:r>
               <w:rPr>
                 <w:rStyle w:val="Hipervnculo"/>
+                <w:rFonts w:cs="Times New Roman"/>
                 <w:noProof/>
                 <w:lang w:val="es-ES"/>
               </w:rPr>
@@ -2654,6 +1410,7 @@
             </w:r>
             <w:r>
               <w:rPr>
+                <w:rFonts w:asciiTheme="minorHAnsi" w:hAnsiTheme="minorHAnsi"/>
                 <w:noProof/>
                 <w:lang w:val="es-ES" w:eastAsia="es-ES" w:bidi="ar-SA"/>
               </w:rPr>
@@ -2662,6 +1419,7 @@
             <w:r>
               <w:rPr>
                 <w:rStyle w:val="Hipervnculo"/>
+                <w:rFonts w:cs="Times New Roman"/>
                 <w:noProof/>
                 <w:lang w:val="es-ES"/>
               </w:rPr>
@@ -2686,7 +1444,7 @@
                 <w:noProof/>
                 <w:webHidden/>
               </w:rPr>
-              <w:instrText xml:space="preserve"> PAGEREF _Toc490075764 \h </w:instrText>
+              <w:instrText xml:space="preserve"> PAGEREF _Toc490244755 \h </w:instrText>
             </w:r>
             <w:r>
               <w:rPr>
@@ -2706,7 +1464,7 @@
                 <w:noProof/>
                 <w:webHidden/>
               </w:rPr>
-              <w:t>8</w:t>
+              <w:t>9</w:t>
             </w:r>
             <w:r>
               <w:rPr>
@@ -2725,11 +1483,12 @@
               <w:tab w:val="right" w:leader="dot" w:pos="8494"/>
             </w:tabs>
             <w:rPr>
+              <w:rFonts w:asciiTheme="minorHAnsi" w:hAnsiTheme="minorHAnsi"/>
               <w:noProof/>
               <w:lang w:val="es-ES" w:eastAsia="es-ES" w:bidi="ar-SA"/>
             </w:rPr>
           </w:pPr>
-          <w:hyperlink w:anchor="_Toc490075765" w:history="1">
+          <w:hyperlink w:anchor="_Toc490244756" w:history="1">
             <w:r>
               <w:rPr>
                 <w:rStyle w:val="Hipervnculo"/>
@@ -2737,10 +1496,11 @@
                 <w:noProof/>
                 <w:lang w:val="es-ES"/>
               </w:rPr>
-              <w:t>2</w:t>
-            </w:r>
-            <w:r>
-              <w:rPr>
+              <w:t>2.</w:t>
+            </w:r>
+            <w:r>
+              <w:rPr>
+                <w:rFonts w:asciiTheme="minorHAnsi" w:hAnsiTheme="minorHAnsi"/>
                 <w:noProof/>
                 <w:lang w:val="es-ES" w:eastAsia="es-ES" w:bidi="ar-SA"/>
               </w:rPr>
@@ -2774,7 +1534,7 @@
                 <w:noProof/>
                 <w:webHidden/>
               </w:rPr>
-              <w:instrText xml:space="preserve"> PAGEREF _Toc490075765 \h </w:instrText>
+              <w:instrText xml:space="preserve"> PAGEREF _Toc490244756 \h </w:instrText>
             </w:r>
             <w:r>
               <w:rPr>
@@ -2794,7 +1554,7 @@
                 <w:noProof/>
                 <w:webHidden/>
               </w:rPr>
-              <w:t>8</w:t>
+              <w:t>10</w:t>
             </w:r>
             <w:r>
               <w:rPr>
@@ -2813,11 +1573,12 @@
               <w:tab w:val="right" w:leader="dot" w:pos="8494"/>
             </w:tabs>
             <w:rPr>
+              <w:rFonts w:asciiTheme="minorHAnsi" w:hAnsiTheme="minorHAnsi"/>
               <w:noProof/>
               <w:lang w:val="es-ES" w:eastAsia="es-ES" w:bidi="ar-SA"/>
             </w:rPr>
           </w:pPr>
-          <w:hyperlink w:anchor="_Toc490075766" w:history="1">
+          <w:hyperlink w:anchor="_Toc490244757" w:history="1">
             <w:r>
               <w:rPr>
                 <w:rStyle w:val="Hipervnculo"/>
@@ -2825,10 +1586,11 @@
                 <w:noProof/>
                 <w:lang w:val="es-ES"/>
               </w:rPr>
-              <w:t>3</w:t>
-            </w:r>
-            <w:r>
-              <w:rPr>
+              <w:t>3.</w:t>
+            </w:r>
+            <w:r>
+              <w:rPr>
+                <w:rFonts w:asciiTheme="minorHAnsi" w:hAnsiTheme="minorHAnsi"/>
                 <w:noProof/>
                 <w:lang w:val="es-ES" w:eastAsia="es-ES" w:bidi="ar-SA"/>
               </w:rPr>
@@ -2862,7 +1624,7 @@
                 <w:noProof/>
                 <w:webHidden/>
               </w:rPr>
-              <w:instrText xml:space="preserve"> PAGEREF _Toc490075766 \h </w:instrText>
+              <w:instrText xml:space="preserve"> PAGEREF _Toc490244757 \h </w:instrText>
             </w:r>
             <w:r>
               <w:rPr>
@@ -2882,7 +1644,7 @@
                 <w:noProof/>
                 <w:webHidden/>
               </w:rPr>
-              <w:t>8</w:t>
+              <w:t>10</w:t>
             </w:r>
             <w:r>
               <w:rPr>
@@ -2901,11 +1663,12 @@
               <w:tab w:val="right" w:leader="dot" w:pos="8494"/>
             </w:tabs>
             <w:rPr>
+              <w:rFonts w:asciiTheme="minorHAnsi" w:hAnsiTheme="minorHAnsi"/>
               <w:noProof/>
               <w:lang w:val="es-ES" w:eastAsia="es-ES" w:bidi="ar-SA"/>
             </w:rPr>
           </w:pPr>
-          <w:hyperlink w:anchor="_Toc490075767" w:history="1">
+          <w:hyperlink w:anchor="_Toc490244758" w:history="1">
             <w:r>
               <w:rPr>
                 <w:rStyle w:val="Hipervnculo"/>
@@ -2913,10 +1676,11 @@
                 <w:noProof/>
                 <w:lang w:val="es-ES"/>
               </w:rPr>
-              <w:t>4</w:t>
-            </w:r>
-            <w:r>
-              <w:rPr>
+              <w:t>4.</w:t>
+            </w:r>
+            <w:r>
+              <w:rPr>
+                <w:rFonts w:asciiTheme="minorHAnsi" w:hAnsiTheme="minorHAnsi"/>
                 <w:noProof/>
                 <w:lang w:val="es-ES" w:eastAsia="es-ES" w:bidi="ar-SA"/>
               </w:rPr>
@@ -2950,7 +1714,7 @@
                 <w:noProof/>
                 <w:webHidden/>
               </w:rPr>
-              <w:instrText xml:space="preserve"> PAGEREF _Toc490075767 \h </w:instrText>
+              <w:instrText xml:space="preserve"> PAGEREF _Toc490244758 \h </w:instrText>
             </w:r>
             <w:r>
               <w:rPr>
@@ -2970,7 +1734,7 @@
                 <w:noProof/>
                 <w:webHidden/>
               </w:rPr>
-              <w:t>8</w:t>
+              <w:t>10</w:t>
             </w:r>
             <w:r>
               <w:rPr>
@@ -2985,18 +1749,20 @@
           <w:pPr>
             <w:pStyle w:val="TDC2"/>
             <w:tabs>
-              <w:tab w:val="left" w:pos="880"/>
+              <w:tab w:val="left" w:pos="1100"/>
               <w:tab w:val="right" w:leader="dot" w:pos="8494"/>
             </w:tabs>
             <w:rPr>
+              <w:rFonts w:asciiTheme="minorHAnsi" w:hAnsiTheme="minorHAnsi"/>
               <w:noProof/>
               <w:lang w:val="es-ES" w:eastAsia="es-ES" w:bidi="ar-SA"/>
             </w:rPr>
           </w:pPr>
-          <w:hyperlink w:anchor="_Toc490075768" w:history="1">
+          <w:hyperlink w:anchor="_Toc490244759" w:history="1">
             <w:r>
               <w:rPr>
                 <w:rStyle w:val="Hipervnculo"/>
+                <w:rFonts w:cs="Times New Roman"/>
                 <w:noProof/>
                 <w:lang w:val="es-ES"/>
               </w:rPr>
@@ -3004,6 +1770,7 @@
             </w:r>
             <w:r>
               <w:rPr>
+                <w:rFonts w:asciiTheme="minorHAnsi" w:hAnsiTheme="minorHAnsi"/>
                 <w:noProof/>
                 <w:lang w:val="es-ES" w:eastAsia="es-ES" w:bidi="ar-SA"/>
               </w:rPr>
@@ -3036,7 +1803,7 @@
                 <w:noProof/>
                 <w:webHidden/>
               </w:rPr>
-              <w:instrText xml:space="preserve"> PAGEREF _Toc490075768 \h </w:instrText>
+              <w:instrText xml:space="preserve"> PAGEREF _Toc490244759 \h </w:instrText>
             </w:r>
             <w:r>
               <w:rPr>
@@ -3056,7 +1823,7 @@
                 <w:noProof/>
                 <w:webHidden/>
               </w:rPr>
-              <w:t>8</w:t>
+              <w:t>10</w:t>
             </w:r>
             <w:r>
               <w:rPr>
@@ -3071,18 +1838,20 @@
           <w:pPr>
             <w:pStyle w:val="TDC2"/>
             <w:tabs>
-              <w:tab w:val="left" w:pos="880"/>
+              <w:tab w:val="left" w:pos="1100"/>
               <w:tab w:val="right" w:leader="dot" w:pos="8494"/>
             </w:tabs>
             <w:rPr>
+              <w:rFonts w:asciiTheme="minorHAnsi" w:hAnsiTheme="minorHAnsi"/>
               <w:noProof/>
               <w:lang w:val="es-ES" w:eastAsia="es-ES" w:bidi="ar-SA"/>
             </w:rPr>
           </w:pPr>
-          <w:hyperlink w:anchor="_Toc490075769" w:history="1">
+          <w:hyperlink w:anchor="_Toc490244760" w:history="1">
             <w:r>
               <w:rPr>
                 <w:rStyle w:val="Hipervnculo"/>
+                <w:rFonts w:cs="Times New Roman"/>
                 <w:noProof/>
                 <w:lang w:val="es-ES"/>
               </w:rPr>
@@ -3090,6 +1859,7 @@
             </w:r>
             <w:r>
               <w:rPr>
+                <w:rFonts w:asciiTheme="minorHAnsi" w:hAnsiTheme="minorHAnsi"/>
                 <w:noProof/>
                 <w:lang w:val="es-ES" w:eastAsia="es-ES" w:bidi="ar-SA"/>
               </w:rPr>
@@ -3122,7 +1892,7 @@
                 <w:noProof/>
                 <w:webHidden/>
               </w:rPr>
-              <w:instrText xml:space="preserve"> PAGEREF _Toc490075769 \h </w:instrText>
+              <w:instrText xml:space="preserve"> PAGEREF _Toc490244760 \h </w:instrText>
             </w:r>
             <w:r>
               <w:rPr>
@@ -3142,7 +1912,7 @@
                 <w:noProof/>
                 <w:webHidden/>
               </w:rPr>
-              <w:t>8</w:t>
+              <w:t>10</w:t>
             </w:r>
             <w:r>
               <w:rPr>
@@ -3161,11 +1931,12 @@
               <w:tab w:val="right" w:leader="dot" w:pos="8494"/>
             </w:tabs>
             <w:rPr>
+              <w:rFonts w:asciiTheme="minorHAnsi" w:hAnsiTheme="minorHAnsi"/>
               <w:noProof/>
               <w:lang w:val="es-ES" w:eastAsia="es-ES" w:bidi="ar-SA"/>
             </w:rPr>
           </w:pPr>
-          <w:hyperlink w:anchor="_Toc490075770" w:history="1">
+          <w:hyperlink w:anchor="_Toc490244761" w:history="1">
             <w:r>
               <w:rPr>
                 <w:rStyle w:val="Hipervnculo"/>
@@ -3173,10 +1944,11 @@
                 <w:noProof/>
                 <w:lang w:val="es-ES"/>
               </w:rPr>
-              <w:t>5</w:t>
-            </w:r>
-            <w:r>
-              <w:rPr>
+              <w:t>5.</w:t>
+            </w:r>
+            <w:r>
+              <w:rPr>
+                <w:rFonts w:asciiTheme="minorHAnsi" w:hAnsiTheme="minorHAnsi"/>
                 <w:noProof/>
                 <w:lang w:val="es-ES" w:eastAsia="es-ES" w:bidi="ar-SA"/>
               </w:rPr>
@@ -3210,7 +1982,7 @@
                 <w:noProof/>
                 <w:webHidden/>
               </w:rPr>
-              <w:instrText xml:space="preserve"> PAGEREF _Toc490075770 \h </w:instrText>
+              <w:instrText xml:space="preserve"> PAGEREF _Toc490244761 \h </w:instrText>
             </w:r>
             <w:r>
               <w:rPr>
@@ -3230,7 +2002,7 @@
                 <w:noProof/>
                 <w:webHidden/>
               </w:rPr>
-              <w:t>8</w:t>
+              <w:t>11</w:t>
             </w:r>
             <w:r>
               <w:rPr>
@@ -3249,11 +2021,12 @@
               <w:tab w:val="right" w:leader="dot" w:pos="8494"/>
             </w:tabs>
             <w:rPr>
+              <w:rFonts w:asciiTheme="minorHAnsi" w:hAnsiTheme="minorHAnsi"/>
               <w:noProof/>
               <w:lang w:val="es-ES" w:eastAsia="es-ES" w:bidi="ar-SA"/>
             </w:rPr>
           </w:pPr>
-          <w:hyperlink w:anchor="_Toc490075771" w:history="1">
+          <w:hyperlink w:anchor="_Toc490244762" w:history="1">
             <w:r>
               <w:rPr>
                 <w:rStyle w:val="Hipervnculo"/>
@@ -3261,10 +2034,11 @@
                 <w:noProof/>
                 <w:lang w:val="es-ES"/>
               </w:rPr>
-              <w:t>6</w:t>
-            </w:r>
-            <w:r>
-              <w:rPr>
+              <w:t>6.</w:t>
+            </w:r>
+            <w:r>
+              <w:rPr>
+                <w:rFonts w:asciiTheme="minorHAnsi" w:hAnsiTheme="minorHAnsi"/>
                 <w:noProof/>
                 <w:lang w:val="es-ES" w:eastAsia="es-ES" w:bidi="ar-SA"/>
               </w:rPr>
@@ -3298,7 +2072,7 @@
                 <w:noProof/>
                 <w:webHidden/>
               </w:rPr>
-              <w:instrText xml:space="preserve"> PAGEREF _Toc490075771 \h </w:instrText>
+              <w:instrText xml:space="preserve"> PAGEREF _Toc490244762 \h </w:instrText>
             </w:r>
             <w:r>
               <w:rPr>
@@ -3318,7 +2092,7 @@
                 <w:noProof/>
                 <w:webHidden/>
               </w:rPr>
-              <w:t>9</w:t>
+              <w:t>11</w:t>
             </w:r>
             <w:r>
               <w:rPr>
@@ -3337,11 +2111,12 @@
               <w:tab w:val="right" w:leader="dot" w:pos="8494"/>
             </w:tabs>
             <w:rPr>
+              <w:rFonts w:asciiTheme="minorHAnsi" w:hAnsiTheme="minorHAnsi"/>
               <w:noProof/>
               <w:lang w:val="es-ES" w:eastAsia="es-ES" w:bidi="ar-SA"/>
             </w:rPr>
           </w:pPr>
-          <w:hyperlink w:anchor="_Toc490075772" w:history="1">
+          <w:hyperlink w:anchor="_Toc490244763" w:history="1">
             <w:r>
               <w:rPr>
                 <w:rStyle w:val="Hipervnculo"/>
@@ -3349,10 +2124,11 @@
                 <w:noProof/>
                 <w:lang w:val="es-ES"/>
               </w:rPr>
-              <w:t>7</w:t>
-            </w:r>
-            <w:r>
-              <w:rPr>
+              <w:t>7.</w:t>
+            </w:r>
+            <w:r>
+              <w:rPr>
+                <w:rFonts w:asciiTheme="minorHAnsi" w:hAnsiTheme="minorHAnsi"/>
                 <w:noProof/>
                 <w:lang w:val="es-ES" w:eastAsia="es-ES" w:bidi="ar-SA"/>
               </w:rPr>
@@ -3386,7 +2162,7 @@
                 <w:noProof/>
                 <w:webHidden/>
               </w:rPr>
-              <w:instrText xml:space="preserve"> PAGEREF _Toc490075772 \h </w:instrText>
+              <w:instrText xml:space="preserve"> PAGEREF _Toc490244763 \h </w:instrText>
             </w:r>
             <w:r>
               <w:rPr>
@@ -3406,7 +2182,7 @@
                 <w:noProof/>
                 <w:webHidden/>
               </w:rPr>
-              <w:t>9</w:t>
+              <w:t>11</w:t>
             </w:r>
             <w:r>
               <w:rPr>
@@ -3425,11 +2201,12 @@
               <w:tab w:val="right" w:leader="dot" w:pos="8494"/>
             </w:tabs>
             <w:rPr>
+              <w:rFonts w:asciiTheme="minorHAnsi" w:hAnsiTheme="minorHAnsi"/>
               <w:noProof/>
               <w:lang w:val="es-ES" w:eastAsia="es-ES" w:bidi="ar-SA"/>
             </w:rPr>
           </w:pPr>
-          <w:hyperlink w:anchor="_Toc490075773" w:history="1">
+          <w:hyperlink w:anchor="_Toc490244764" w:history="1">
             <w:r>
               <w:rPr>
                 <w:rStyle w:val="Hipervnculo"/>
@@ -3437,10 +2214,11 @@
                 <w:noProof/>
                 <w:lang w:val="es-ES"/>
               </w:rPr>
-              <w:t>8</w:t>
-            </w:r>
-            <w:r>
-              <w:rPr>
+              <w:t>8.</w:t>
+            </w:r>
+            <w:r>
+              <w:rPr>
+                <w:rFonts w:asciiTheme="minorHAnsi" w:hAnsiTheme="minorHAnsi"/>
                 <w:noProof/>
                 <w:lang w:val="es-ES" w:eastAsia="es-ES" w:bidi="ar-SA"/>
               </w:rPr>
@@ -3474,7 +2252,7 @@
                 <w:noProof/>
                 <w:webHidden/>
               </w:rPr>
-              <w:instrText xml:space="preserve"> PAGEREF _Toc490075773 \h </w:instrText>
+              <w:instrText xml:space="preserve"> PAGEREF _Toc490244764 \h </w:instrText>
             </w:r>
             <w:r>
               <w:rPr>
@@ -3494,7 +2272,7 @@
                 <w:noProof/>
                 <w:webHidden/>
               </w:rPr>
-              <w:t>9</w:t>
+              <w:t>11</w:t>
             </w:r>
             <w:r>
               <w:rPr>
@@ -3524,12 +2302,480 @@
     </w:sdt>
     <w:p>
       <w:pPr>
+        <w:jc w:val="both"/>
+        <w:rPr>
+          <w:lang w:val="es-ES"/>
+        </w:rPr>
+      </w:pPr>
+    </w:p>
+    <w:p>
+      <w:pPr>
+        <w:jc w:val="both"/>
+        <w:rPr>
+          <w:lang w:val="es-ES"/>
+        </w:rPr>
+      </w:pPr>
+    </w:p>
+    <w:p>
+      <w:pPr>
+        <w:jc w:val="both"/>
+        <w:rPr>
+          <w:lang w:val="es-ES"/>
+        </w:rPr>
+      </w:pPr>
+    </w:p>
+    <w:p>
+      <w:pPr>
+        <w:jc w:val="both"/>
+        <w:rPr>
+          <w:lang w:val="es-ES"/>
+        </w:rPr>
+      </w:pPr>
+    </w:p>
+    <w:p>
+      <w:pPr>
+        <w:jc w:val="both"/>
+        <w:rPr>
+          <w:lang w:val="es-ES"/>
+        </w:rPr>
+      </w:pPr>
+    </w:p>
+    <w:p>
+      <w:pPr>
+        <w:jc w:val="both"/>
+        <w:rPr>
+          <w:lang w:val="es-ES"/>
+        </w:rPr>
+      </w:pPr>
+    </w:p>
+    <w:p>
+      <w:pPr>
+        <w:jc w:val="both"/>
+        <w:rPr>
+          <w:lang w:val="es-ES"/>
+        </w:rPr>
+      </w:pPr>
+    </w:p>
+    <w:p>
+      <w:pPr>
+        <w:jc w:val="both"/>
+        <w:rPr>
+          <w:lang w:val="es-ES"/>
+        </w:rPr>
+      </w:pPr>
+    </w:p>
+    <w:p>
+      <w:pPr>
+        <w:jc w:val="both"/>
+        <w:rPr>
+          <w:lang w:val="es-ES"/>
+        </w:rPr>
+      </w:pPr>
+    </w:p>
+    <w:p>
+      <w:pPr>
+        <w:jc w:val="both"/>
+        <w:rPr>
+          <w:lang w:val="es-ES"/>
+        </w:rPr>
+      </w:pPr>
+    </w:p>
+    <w:p>
+      <w:pPr>
+        <w:jc w:val="both"/>
+        <w:rPr>
+          <w:lang w:val="es-ES"/>
+        </w:rPr>
+      </w:pPr>
+    </w:p>
+    <w:p>
+      <w:pPr>
+        <w:jc w:val="both"/>
+        <w:rPr>
+          <w:lang w:val="es-ES"/>
+        </w:rPr>
+      </w:pPr>
+    </w:p>
+    <w:p>
+      <w:pPr>
+        <w:jc w:val="both"/>
+        <w:rPr>
+          <w:lang w:val="es-ES"/>
+        </w:rPr>
+      </w:pPr>
+    </w:p>
+    <w:p>
+      <w:pPr>
+        <w:jc w:val="both"/>
+        <w:rPr>
+          <w:lang w:val="es-ES"/>
+        </w:rPr>
+      </w:pPr>
+    </w:p>
+    <w:p>
+      <w:pPr>
+        <w:pStyle w:val="Ttulo"/>
+        <w:jc w:val="right"/>
+        <w:rPr>
+          <w:rFonts w:asciiTheme="minorHAnsi" w:hAnsiTheme="minorHAnsi" w:cstheme="minorHAnsi"/>
+          <w:lang w:val="es-ES"/>
+        </w:rPr>
+      </w:pPr>
+      <w:r>
+        <w:rPr>
+          <w:rFonts w:asciiTheme="minorHAnsi" w:hAnsiTheme="minorHAnsi" w:cstheme="minorHAnsi"/>
+          <w:lang w:val="es-ES"/>
+        </w:rPr>
+        <w:lastRenderedPageBreak/>
+        <w:t>Índice de figuras</w:t>
+      </w:r>
+    </w:p>
+    <w:p>
+      <w:pPr>
+        <w:rPr>
+          <w:lang w:val="es-ES"/>
+        </w:rPr>
+      </w:pPr>
+    </w:p>
+    <w:sdt>
+      <w:sdtPr>
+        <w:rPr>
+          <w:lang w:val="es-ES"/>
+        </w:rPr>
+        <w:id w:val="-1572738048"/>
+        <w:docPartObj>
+          <w:docPartGallery w:val="Table of Contents"/>
+          <w:docPartUnique/>
+        </w:docPartObj>
+      </w:sdtPr>
+      <w:sdtEndPr>
         <w:rPr>
           <w:b/>
           <w:bCs/>
-        </w:rPr>
-      </w:pPr>
-    </w:p>
+          <w:lang w:val="en-US"/>
+        </w:rPr>
+      </w:sdtEndPr>
+      <w:sdtContent>
+        <w:p>
+          <w:pPr>
+            <w:pStyle w:val="Tabladeilustraciones"/>
+            <w:tabs>
+              <w:tab w:val="right" w:leader="dot" w:pos="8494"/>
+            </w:tabs>
+            <w:rPr>
+              <w:rFonts w:asciiTheme="minorHAnsi" w:hAnsiTheme="minorHAnsi"/>
+              <w:noProof/>
+              <w:lang w:val="es-ES" w:eastAsia="es-ES" w:bidi="ar-SA"/>
+            </w:rPr>
+          </w:pPr>
+          <w:r>
+            <w:rPr>
+              <w:lang w:val="es-ES"/>
+            </w:rPr>
+            <w:fldChar w:fldCharType="begin"/>
+          </w:r>
+          <w:r>
+            <w:rPr>
+              <w:lang w:val="es-ES"/>
+            </w:rPr>
+            <w:instrText xml:space="preserve"> TOC \h \z \c "Ilustración" </w:instrText>
+          </w:r>
+          <w:r>
+            <w:rPr>
+              <w:lang w:val="es-ES"/>
+            </w:rPr>
+            <w:fldChar w:fldCharType="separate"/>
+          </w:r>
+          <w:hyperlink w:anchor="_Toc490249725" w:history="1">
+            <w:r>
+              <w:rPr>
+                <w:rStyle w:val="Hipervnculo"/>
+                <w:noProof/>
+                <w:lang w:val="es-ES"/>
+              </w:rPr>
+              <w:t>Ilustración 1: App Tu Ruta Escolar - Selección de Ruta</w:t>
+            </w:r>
+            <w:r>
+              <w:rPr>
+                <w:noProof/>
+                <w:webHidden/>
+              </w:rPr>
+              <w:tab/>
+            </w:r>
+            <w:r>
+              <w:rPr>
+                <w:noProof/>
+                <w:webHidden/>
+              </w:rPr>
+              <w:fldChar w:fldCharType="begin"/>
+            </w:r>
+            <w:r>
+              <w:rPr>
+                <w:noProof/>
+                <w:webHidden/>
+              </w:rPr>
+              <w:instrText xml:space="preserve"> PAGEREF _Toc490249725 \h </w:instrText>
+            </w:r>
+            <w:r>
+              <w:rPr>
+                <w:noProof/>
+                <w:webHidden/>
+              </w:rPr>
+            </w:r>
+            <w:r>
+              <w:rPr>
+                <w:noProof/>
+                <w:webHidden/>
+              </w:rPr>
+              <w:fldChar w:fldCharType="separate"/>
+            </w:r>
+            <w:r>
+              <w:rPr>
+                <w:noProof/>
+                <w:webHidden/>
+              </w:rPr>
+              <w:t>10</w:t>
+            </w:r>
+            <w:r>
+              <w:rPr>
+                <w:noProof/>
+                <w:webHidden/>
+              </w:rPr>
+              <w:fldChar w:fldCharType="end"/>
+            </w:r>
+          </w:hyperlink>
+        </w:p>
+        <w:p>
+          <w:pPr>
+            <w:pStyle w:val="Tabladeilustraciones"/>
+            <w:tabs>
+              <w:tab w:val="right" w:leader="dot" w:pos="8494"/>
+            </w:tabs>
+            <w:rPr>
+              <w:rFonts w:asciiTheme="minorHAnsi" w:hAnsiTheme="minorHAnsi"/>
+              <w:noProof/>
+              <w:lang w:val="es-ES" w:eastAsia="es-ES" w:bidi="ar-SA"/>
+            </w:rPr>
+          </w:pPr>
+          <w:hyperlink w:anchor="_Toc490249726" w:history="1">
+            <w:r>
+              <w:rPr>
+                <w:rStyle w:val="Hipervnculo"/>
+                <w:noProof/>
+                <w:lang w:val="es-ES"/>
+              </w:rPr>
+              <w:t>Ilustración 2: App Tu Ruta Escolar - GPS</w:t>
+            </w:r>
+            <w:r>
+              <w:rPr>
+                <w:noProof/>
+                <w:webHidden/>
+              </w:rPr>
+              <w:tab/>
+            </w:r>
+            <w:r>
+              <w:rPr>
+                <w:noProof/>
+                <w:webHidden/>
+              </w:rPr>
+              <w:fldChar w:fldCharType="begin"/>
+            </w:r>
+            <w:r>
+              <w:rPr>
+                <w:noProof/>
+                <w:webHidden/>
+              </w:rPr>
+              <w:instrText xml:space="preserve"> PAGEREF _Toc490249726 \h </w:instrText>
+            </w:r>
+            <w:r>
+              <w:rPr>
+                <w:noProof/>
+                <w:webHidden/>
+              </w:rPr>
+            </w:r>
+            <w:r>
+              <w:rPr>
+                <w:noProof/>
+                <w:webHidden/>
+              </w:rPr>
+              <w:fldChar w:fldCharType="separate"/>
+            </w:r>
+            <w:r>
+              <w:rPr>
+                <w:noProof/>
+                <w:webHidden/>
+              </w:rPr>
+              <w:t>10</w:t>
+            </w:r>
+            <w:r>
+              <w:rPr>
+                <w:noProof/>
+                <w:webHidden/>
+              </w:rPr>
+              <w:fldChar w:fldCharType="end"/>
+            </w:r>
+          </w:hyperlink>
+        </w:p>
+        <w:p>
+          <w:pPr>
+            <w:pStyle w:val="Tabladeilustraciones"/>
+            <w:tabs>
+              <w:tab w:val="right" w:leader="dot" w:pos="8494"/>
+            </w:tabs>
+            <w:rPr>
+              <w:rFonts w:asciiTheme="minorHAnsi" w:hAnsiTheme="minorHAnsi"/>
+              <w:noProof/>
+              <w:lang w:val="es-ES" w:eastAsia="es-ES" w:bidi="ar-SA"/>
+            </w:rPr>
+          </w:pPr>
+          <w:hyperlink w:anchor="_Toc490249727" w:history="1">
+            <w:r>
+              <w:rPr>
+                <w:rStyle w:val="Hipervnculo"/>
+                <w:noProof/>
+                <w:lang w:val="es-ES"/>
+              </w:rPr>
+              <w:t>Ilustración 3: Traceus App – Gestión</w:t>
+            </w:r>
+            <w:r>
+              <w:rPr>
+                <w:noProof/>
+                <w:webHidden/>
+              </w:rPr>
+              <w:tab/>
+            </w:r>
+            <w:r>
+              <w:rPr>
+                <w:noProof/>
+                <w:webHidden/>
+              </w:rPr>
+              <w:fldChar w:fldCharType="begin"/>
+            </w:r>
+            <w:r>
+              <w:rPr>
+                <w:noProof/>
+                <w:webHidden/>
+              </w:rPr>
+              <w:instrText xml:space="preserve"> PAGEREF _Toc490249727 \h </w:instrText>
+            </w:r>
+            <w:r>
+              <w:rPr>
+                <w:noProof/>
+                <w:webHidden/>
+              </w:rPr>
+            </w:r>
+            <w:r>
+              <w:rPr>
+                <w:noProof/>
+                <w:webHidden/>
+              </w:rPr>
+              <w:fldChar w:fldCharType="separate"/>
+            </w:r>
+            <w:r>
+              <w:rPr>
+                <w:noProof/>
+                <w:webHidden/>
+              </w:rPr>
+              <w:t>11</w:t>
+            </w:r>
+            <w:r>
+              <w:rPr>
+                <w:noProof/>
+                <w:webHidden/>
+              </w:rPr>
+              <w:fldChar w:fldCharType="end"/>
+            </w:r>
+          </w:hyperlink>
+        </w:p>
+        <w:p>
+          <w:pPr>
+            <w:pStyle w:val="Tabladeilustraciones"/>
+            <w:tabs>
+              <w:tab w:val="right" w:leader="dot" w:pos="8494"/>
+            </w:tabs>
+            <w:rPr>
+              <w:rFonts w:asciiTheme="minorHAnsi" w:hAnsiTheme="minorHAnsi"/>
+              <w:noProof/>
+              <w:lang w:val="es-ES" w:eastAsia="es-ES" w:bidi="ar-SA"/>
+            </w:rPr>
+          </w:pPr>
+          <w:hyperlink r:id="rId8" w:anchor="_Toc490249728" w:history="1">
+            <w:r>
+              <w:rPr>
+                <w:rStyle w:val="Hipervnculo"/>
+                <w:noProof/>
+              </w:rPr>
+              <w:t>Ilustración 4: Traceus App - GPS</w:t>
+            </w:r>
+            <w:r>
+              <w:rPr>
+                <w:noProof/>
+                <w:webHidden/>
+              </w:rPr>
+              <w:tab/>
+            </w:r>
+            <w:r>
+              <w:rPr>
+                <w:noProof/>
+                <w:webHidden/>
+              </w:rPr>
+              <w:fldChar w:fldCharType="begin"/>
+            </w:r>
+            <w:r>
+              <w:rPr>
+                <w:noProof/>
+                <w:webHidden/>
+              </w:rPr>
+              <w:instrText xml:space="preserve"> PAGEREF _Toc490249728 \h </w:instrText>
+            </w:r>
+            <w:r>
+              <w:rPr>
+                <w:noProof/>
+                <w:webHidden/>
+              </w:rPr>
+            </w:r>
+            <w:r>
+              <w:rPr>
+                <w:noProof/>
+                <w:webHidden/>
+              </w:rPr>
+              <w:fldChar w:fldCharType="separate"/>
+            </w:r>
+            <w:r>
+              <w:rPr>
+                <w:noProof/>
+                <w:webHidden/>
+              </w:rPr>
+              <w:t>11</w:t>
+            </w:r>
+            <w:r>
+              <w:rPr>
+                <w:noProof/>
+                <w:webHidden/>
+              </w:rPr>
+              <w:fldChar w:fldCharType="end"/>
+            </w:r>
+          </w:hyperlink>
+        </w:p>
+        <w:p>
+          <w:pPr>
+            <w:pStyle w:val="TtuloTDC"/>
+            <w:numPr>
+              <w:ilvl w:val="0"/>
+              <w:numId w:val="0"/>
+            </w:numPr>
+            <w:ind w:left="720" w:hanging="720"/>
+          </w:pPr>
+          <w:r>
+            <w:rPr>
+              <w:lang w:val="es-ES"/>
+            </w:rPr>
+            <w:fldChar w:fldCharType="end"/>
+          </w:r>
+        </w:p>
+        <w:p/>
+      </w:sdtContent>
+    </w:sdt>
     <w:p>
       <w:pPr>
         <w:rPr>
@@ -3626,10 +2872,31 @@
         </w:rPr>
       </w:pPr>
     </w:p>
+    <w:p>
+      <w:pPr>
+        <w:rPr>
+          <w:b/>
+          <w:bCs/>
+        </w:rPr>
+      </w:pPr>
+    </w:p>
     <w:p/>
+    <w:p/>
+    <w:p/>
+    <w:p/>
+    <w:p/>
+    <w:p/>
+    <w:p/>
+    <w:p/>
+    <w:p/>
+    <w:p/>
     <w:p>
       <w:pPr>
         <w:pStyle w:val="Ttulo1"/>
+        <w:numPr>
+          <w:ilvl w:val="0"/>
+          <w:numId w:val="9"/>
+        </w:numPr>
         <w:pBdr>
           <w:bottom w:val="single" w:sz="4" w:space="1" w:color="auto"/>
         </w:pBdr>
@@ -3640,19 +2907,16 @@
           <w:lang w:val="es-ES"/>
         </w:rPr>
       </w:pPr>
-      <w:bookmarkStart w:id="0" w:name="_Toc490075449"/>
-      <w:bookmarkStart w:id="1" w:name="_Toc490075762"/>
+      <w:bookmarkStart w:id="0" w:name="_Toc490244753"/>
       <w:r>
         <w:rPr>
           <w:rFonts w:cs="Times New Roman"/>
           <w:szCs w:val="52"/>
           <w:lang w:val="es-ES"/>
         </w:rPr>
-        <w:lastRenderedPageBreak/>
         <w:t>Introducción</w:t>
       </w:r>
       <w:bookmarkEnd w:id="0"/>
-      <w:bookmarkEnd w:id="1"/>
     </w:p>
     <w:p>
       <w:pPr>
@@ -3936,15 +3200,13 @@
           <w:lang w:val="es-ES"/>
         </w:rPr>
       </w:pPr>
-      <w:bookmarkStart w:id="2" w:name="_Toc490075450"/>
-      <w:bookmarkStart w:id="3" w:name="_Toc490075763"/>
+      <w:bookmarkStart w:id="1" w:name="_Toc490244754"/>
       <w:r>
         <w:rPr>
           <w:rFonts w:ascii="Times New Roman" w:hAnsi="Times New Roman" w:cs="Times New Roman"/>
           <w:b w:val="0"/>
           <w:lang w:val="es-ES"/>
         </w:rPr>
-        <w:lastRenderedPageBreak/>
         <w:t>Objetivo</w:t>
       </w:r>
       <w:r>
@@ -3955,8 +3217,7 @@
         </w:rPr>
         <w:t>s</w:t>
       </w:r>
-      <w:bookmarkEnd w:id="2"/>
-      <w:bookmarkEnd w:id="3"/>
+      <w:bookmarkEnd w:id="1"/>
     </w:p>
     <w:p>
       <w:pPr>
@@ -4017,13 +3278,7 @@
         <w:rPr>
           <w:lang w:val="es-ES"/>
         </w:rPr>
-        <w:t xml:space="preserve"> </w:t>
-      </w:r>
-      <w:r>
-        <w:rPr>
-          <w:lang w:val="es-ES"/>
-        </w:rPr>
-        <w:t xml:space="preserve">mediante la aplicación web o a través de notificaciones </w:t>
+        <w:t xml:space="preserve"> mediante la aplicación web o a través de notificaciones </w:t>
       </w:r>
       <w:proofErr w:type="spellStart"/>
       <w:r>
@@ -4121,8 +3376,7 @@
           <w:lang w:val="es-ES"/>
         </w:rPr>
       </w:pPr>
-      <w:bookmarkStart w:id="4" w:name="_Toc490075451"/>
-      <w:bookmarkStart w:id="5" w:name="_Toc490075764"/>
+      <w:bookmarkStart w:id="2" w:name="_Toc490244755"/>
       <w:r>
         <w:rPr>
           <w:rFonts w:ascii="Times New Roman" w:hAnsi="Times New Roman" w:cs="Times New Roman"/>
@@ -4131,8 +3385,7 @@
         </w:rPr>
         <w:t>Contenido de la memoria</w:t>
       </w:r>
-      <w:bookmarkEnd w:id="4"/>
-      <w:bookmarkEnd w:id="5"/>
+      <w:bookmarkEnd w:id="2"/>
     </w:p>
     <w:p>
       <w:pPr>
@@ -4366,8 +3619,41 @@
         </w:rPr>
         <w:t>: libros y páginas utilizadas para el estudio y realización del proyecto.</w:t>
       </w:r>
-      <w:bookmarkStart w:id="6" w:name="_GoBack"/>
-      <w:bookmarkEnd w:id="6"/>
+    </w:p>
+    <w:p>
+      <w:pPr>
+        <w:rPr>
+          <w:lang w:val="es-ES"/>
+        </w:rPr>
+      </w:pPr>
+    </w:p>
+    <w:p>
+      <w:pPr>
+        <w:rPr>
+          <w:lang w:val="es-ES"/>
+        </w:rPr>
+      </w:pPr>
+    </w:p>
+    <w:p>
+      <w:pPr>
+        <w:rPr>
+          <w:lang w:val="es-ES"/>
+        </w:rPr>
+      </w:pPr>
+    </w:p>
+    <w:p>
+      <w:pPr>
+        <w:rPr>
+          <w:lang w:val="es-ES"/>
+        </w:rPr>
+      </w:pPr>
+    </w:p>
+    <w:p>
+      <w:pPr>
+        <w:rPr>
+          <w:lang w:val="es-ES"/>
+        </w:rPr>
+      </w:pPr>
     </w:p>
     <w:p>
       <w:pPr>
@@ -4389,8 +3675,7 @@
           <w:lang w:val="es-ES"/>
         </w:rPr>
       </w:pPr>
-      <w:bookmarkStart w:id="7" w:name="_Toc490075452"/>
-      <w:bookmarkStart w:id="8" w:name="_Toc490075765"/>
+      <w:bookmarkStart w:id="3" w:name="_Toc490244756"/>
       <w:r>
         <w:rPr>
           <w:rFonts w:cs="Times New Roman"/>
@@ -4399,28 +3684,1140 @@
         </w:rPr>
         <w:t>Búsqueda bibliográfica</w:t>
       </w:r>
-      <w:bookmarkEnd w:id="7"/>
-      <w:bookmarkEnd w:id="8"/>
-    </w:p>
-    <w:p>
-      <w:pPr>
-        <w:rPr>
-          <w:lang w:val="es-ES"/>
-        </w:rPr>
-      </w:pPr>
-      <w:r>
-        <w:rPr>
-          <w:lang w:val="es-ES"/>
-        </w:rPr>
-        <w:t>Localizar aplicaciones, que se parezcan, analizarlas y describir su estructura</w:t>
-      </w:r>
-    </w:p>
-    <w:p>
-      <w:pPr>
-        <w:rPr>
-          <w:lang w:val="es-ES"/>
-        </w:rPr>
-      </w:pPr>
+      <w:bookmarkEnd w:id="3"/>
+    </w:p>
+    <w:p>
+      <w:pPr>
+        <w:rPr>
+          <w:lang w:val="es-ES"/>
+        </w:rPr>
+      </w:pPr>
+    </w:p>
+    <w:p>
+      <w:pPr>
+        <w:rPr>
+          <w:lang w:val="es-ES"/>
+        </w:rPr>
+      </w:pPr>
+      <w:r>
+        <w:rPr>
+          <w:lang w:val="es-ES"/>
+        </w:rPr>
+        <w:t xml:space="preserve">El primer paso para el desarrollo del proyecto es la búsqueda de aplicaciones ya existentes </w:t>
+      </w:r>
+      <w:r>
+        <w:rPr>
+          <w:lang w:val="es-ES"/>
+        </w:rPr>
+        <w:t xml:space="preserve">y parecidas, con el fin de </w:t>
+      </w:r>
+      <w:r>
+        <w:rPr>
+          <w:lang w:val="es-ES"/>
+        </w:rPr>
+        <w:t>poder conocer su estructura y lo que ofrecen</w:t>
+      </w:r>
+      <w:r>
+        <w:rPr>
+          <w:lang w:val="es-ES"/>
+        </w:rPr>
+        <w:t>.</w:t>
+      </w:r>
+    </w:p>
+    <w:p>
+      <w:pPr>
+        <w:rPr>
+          <w:b/>
+          <w:lang w:val="es-ES"/>
+        </w:rPr>
+      </w:pPr>
+      <w:r>
+        <w:rPr>
+          <w:b/>
+          <w:lang w:val="es-ES"/>
+        </w:rPr>
+        <w:t>Tu Ruta Escolar</w:t>
+      </w:r>
+    </w:p>
+    <w:p>
+      <w:pPr>
+        <w:keepNext/>
+        <w:ind w:left="0" w:firstLine="0"/>
+        <w:rPr>
+          <w:noProof/>
+          <w:lang w:val="es-ES" w:eastAsia="es-ES" w:bidi="ar-SA"/>
+        </w:rPr>
+      </w:pPr>
+      <w:r>
+        <w:rPr>
+          <w:noProof/>
+          <w:lang w:val="es-ES" w:eastAsia="es-ES" w:bidi="ar-SA"/>
+        </w:rPr>
+        <w:drawing>
+          <wp:anchor distT="0" distB="0" distL="114300" distR="114300" simplePos="0" relativeHeight="251658240" behindDoc="0" locked="0" layoutInCell="1" allowOverlap="1" wp14:anchorId="555BFDE2" wp14:editId="45279840">
+            <wp:simplePos x="0" y="0"/>
+            <wp:positionH relativeFrom="column">
+              <wp:posOffset>-1275</wp:posOffset>
+            </wp:positionH>
+            <wp:positionV relativeFrom="paragraph">
+              <wp:posOffset>-1229</wp:posOffset>
+            </wp:positionV>
+            <wp:extent cx="1360800" cy="2386800"/>
+            <wp:effectExtent l="0" t="0" r="0" b="0"/>
+            <wp:wrapSquare wrapText="right"/>
+            <wp:docPr id="5" name="Imagen 5" descr="H:\Descargas\Screen Shot on Aug 11th at 08-03 PM.png"/>
+            <wp:cNvGraphicFramePr>
+              <a:graphicFrameLocks xmlns:a="http://schemas.openxmlformats.org/drawingml/2006/main" noChangeAspect="1"/>
+            </wp:cNvGraphicFramePr>
+            <a:graphic xmlns:a="http://schemas.openxmlformats.org/drawingml/2006/main">
+              <a:graphicData uri="http://schemas.openxmlformats.org/drawingml/2006/picture">
+                <pic:pic xmlns:pic="http://schemas.openxmlformats.org/drawingml/2006/picture">
+                  <pic:nvPicPr>
+                    <pic:cNvPr id="0" name="Picture 1" descr="H:\Descargas\Screen Shot on Aug 11th at 08-03 PM.png"/>
+                    <pic:cNvPicPr>
+                      <a:picLocks noChangeAspect="1" noChangeArrowheads="1"/>
+                    </pic:cNvPicPr>
+                  </pic:nvPicPr>
+                  <pic:blipFill>
+                    <a:blip r:embed="rId9">
+                      <a:extLst>
+                        <a:ext uri="{28A0092B-C50C-407E-A947-70E740481C1C}">
+                          <a14:useLocalDpi xmlns:a14="http://schemas.microsoft.com/office/drawing/2010/main" val="0"/>
+                        </a:ext>
+                      </a:extLst>
+                    </a:blip>
+                    <a:srcRect/>
+                    <a:stretch>
+                      <a:fillRect/>
+                    </a:stretch>
+                  </pic:blipFill>
+                  <pic:spPr bwMode="auto">
+                    <a:xfrm>
+                      <a:off x="0" y="0"/>
+                      <a:ext cx="1360800" cy="2386800"/>
+                    </a:xfrm>
+                    <a:prstGeom prst="rect">
+                      <a:avLst/>
+                    </a:prstGeom>
+                    <a:noFill/>
+                    <a:ln>
+                      <a:noFill/>
+                    </a:ln>
+                  </pic:spPr>
+                </pic:pic>
+              </a:graphicData>
+            </a:graphic>
+            <wp14:sizeRelH relativeFrom="margin">
+              <wp14:pctWidth>0</wp14:pctWidth>
+            </wp14:sizeRelH>
+            <wp14:sizeRelV relativeFrom="margin">
+              <wp14:pctHeight>0</wp14:pctHeight>
+            </wp14:sizeRelV>
+          </wp:anchor>
+        </w:drawing>
+      </w:r>
+      <w:r>
+        <w:rPr>
+          <w:noProof/>
+          <w:lang w:val="es-ES" w:eastAsia="es-ES" w:bidi="ar-SA"/>
+        </w:rPr>
+        <w:t xml:space="preserve">  </w:t>
+      </w:r>
+    </w:p>
+    <w:p>
+      <w:pPr>
+        <w:keepNext/>
+        <w:ind w:left="0" w:firstLine="0"/>
+        <w:rPr>
+          <w:noProof/>
+          <w:lang w:val="es-ES" w:eastAsia="es-ES" w:bidi="ar-SA"/>
+        </w:rPr>
+      </w:pPr>
+      <w:r>
+        <w:rPr>
+          <w:noProof/>
+          <w:lang w:val="es-ES" w:eastAsia="es-ES" w:bidi="ar-SA"/>
+        </w:rPr>
+        <w:t xml:space="preserve">  Se observa que uti</w:t>
+      </w:r>
+      <w:r>
+        <w:rPr>
+          <w:noProof/>
+          <w:lang w:val="es-ES" w:eastAsia="es-ES" w:bidi="ar-SA"/>
+        </w:rPr>
+        <w:t xml:space="preserve">liza un diseño minimalista y </w:t>
+      </w:r>
+      <w:r>
+        <w:rPr>
+          <w:i/>
+          <w:noProof/>
+          <w:lang w:val="es-ES" w:eastAsia="es-ES" w:bidi="ar-SA"/>
+        </w:rPr>
+        <w:t>responsive</w:t>
+      </w:r>
+      <w:r>
+        <w:rPr>
+          <w:noProof/>
+          <w:lang w:val="es-ES" w:eastAsia="es-ES" w:bidi="ar-SA"/>
+        </w:rPr>
+        <w:t>. Una vez registrados y con la sesión iniciada, la primera vista disponible</w:t>
+      </w:r>
+      <w:r>
+        <w:rPr>
+          <w:noProof/>
+          <w:lang w:val="es-ES" w:eastAsia="es-ES" w:bidi="ar-SA"/>
+        </w:rPr>
+        <w:t xml:space="preserve"> nos indica que tenemos que vincular la ruta donde se encuentra el alumno el cual queremos comprobar el estado.</w:t>
+      </w:r>
+      <w:r>
+        <w:rPr>
+          <w:noProof/>
+          <w:lang w:val="es-ES" w:eastAsia="es-ES" w:bidi="ar-SA"/>
+        </w:rPr>
+        <w:t xml:space="preserve"> </w:t>
+      </w:r>
+    </w:p>
+    <w:p>
+      <w:pPr>
+        <w:keepNext/>
+        <w:ind w:left="0" w:firstLine="0"/>
+        <w:rPr>
+          <w:lang w:val="es-ES"/>
+        </w:rPr>
+      </w:pPr>
+      <w:r>
+        <w:rPr>
+          <w:noProof/>
+          <w:lang w:val="es-ES" w:eastAsia="es-ES" w:bidi="ar-SA"/>
+        </w:rPr>
+        <w:t>Una mejora podría ser la vinculación por alumno, ya que de este modo el pariente no necesitaría aprenderse a qué ruta está destinado su hijo.</w:t>
+      </w:r>
+      <w:r>
+        <w:rPr>
+          <w:noProof/>
+          <w:lang w:val="es-ES" w:eastAsia="es-ES" w:bidi="ar-SA"/>
+        </w:rPr>
+        <w:t xml:space="preserve">                                              </w:t>
+      </w:r>
+    </w:p>
+    <w:p>
+      <w:pPr>
+        <w:pStyle w:val="Descripcin"/>
+        <w:rPr>
+          <w:lang w:val="es-ES"/>
+        </w:rPr>
+      </w:pPr>
+    </w:p>
+    <w:p>
+      <w:pPr>
+        <w:pStyle w:val="Descripcin"/>
+        <w:rPr>
+          <w:lang w:val="es-ES"/>
+        </w:rPr>
+      </w:pPr>
+    </w:p>
+    <w:p>
+      <w:pPr>
+        <w:rPr>
+          <w:lang w:val="es-ES"/>
+        </w:rPr>
+      </w:pPr>
+    </w:p>
+    <w:p>
+      <w:pPr>
+        <w:pStyle w:val="Descripcin"/>
+        <w:rPr>
+          <w:lang w:val="es-ES"/>
+        </w:rPr>
+      </w:pPr>
+      <w:bookmarkStart w:id="4" w:name="_Toc490249725"/>
+      <w:r>
+        <w:rPr>
+          <w:lang w:val="es-ES"/>
+        </w:rPr>
+        <w:t xml:space="preserve">Ilustración </w:t>
+      </w:r>
+      <w:r>
+        <w:fldChar w:fldCharType="begin"/>
+      </w:r>
+      <w:r>
+        <w:rPr>
+          <w:lang w:val="es-ES"/>
+        </w:rPr>
+        <w:instrText xml:space="preserve"> SEQ Ilustración \* ARABIC </w:instrText>
+      </w:r>
+      <w:r>
+        <w:fldChar w:fldCharType="separate"/>
+      </w:r>
+      <w:r>
+        <w:rPr>
+          <w:noProof/>
+          <w:lang w:val="es-ES"/>
+        </w:rPr>
+        <w:t>1</w:t>
+      </w:r>
+      <w:r>
+        <w:fldChar w:fldCharType="end"/>
+      </w:r>
+      <w:r>
+        <w:rPr>
+          <w:lang w:val="es-ES"/>
+        </w:rPr>
+        <w:t>: App Tu Ruta Escolar</w:t>
+      </w:r>
+      <w:r>
+        <w:rPr>
+          <w:lang w:val="es-ES"/>
+        </w:rPr>
+        <w:t xml:space="preserve"> - Selección de Ruta</w:t>
+      </w:r>
+      <w:bookmarkEnd w:id="4"/>
+    </w:p>
+    <w:p>
+      <w:pPr>
+        <w:rPr>
+          <w:lang w:val="es-ES"/>
+        </w:rPr>
+      </w:pPr>
+      <w:r>
+        <w:rPr>
+          <w:noProof/>
+          <w:lang w:val="es-ES" w:eastAsia="es-ES" w:bidi="ar-SA"/>
+        </w:rPr>
+        <w:drawing>
+          <wp:anchor distT="0" distB="0" distL="114300" distR="114300" simplePos="0" relativeHeight="251659264" behindDoc="1" locked="0" layoutInCell="1" allowOverlap="1" wp14:anchorId="3D7C43C6" wp14:editId="6340CE88">
+            <wp:simplePos x="0" y="0"/>
+            <wp:positionH relativeFrom="margin">
+              <wp:align>left</wp:align>
+            </wp:positionH>
+            <wp:positionV relativeFrom="page">
+              <wp:posOffset>6653813</wp:posOffset>
+            </wp:positionV>
+            <wp:extent cx="1310400" cy="2343600"/>
+            <wp:effectExtent l="0" t="0" r="4445" b="0"/>
+            <wp:wrapTight wrapText="right">
+              <wp:wrapPolygon edited="0">
+                <wp:start x="0" y="0"/>
+                <wp:lineTo x="0" y="21424"/>
+                <wp:lineTo x="21359" y="21424"/>
+                <wp:lineTo x="21359" y="0"/>
+                <wp:lineTo x="0" y="0"/>
+              </wp:wrapPolygon>
+            </wp:wrapTight>
+            <wp:docPr id="7" name="Imagen 7" descr="H:\Descargas\Screen Shot on Aug 11th at 08-04 PM.png"/>
+            <wp:cNvGraphicFramePr>
+              <a:graphicFrameLocks xmlns:a="http://schemas.openxmlformats.org/drawingml/2006/main" noChangeAspect="1"/>
+            </wp:cNvGraphicFramePr>
+            <a:graphic xmlns:a="http://schemas.openxmlformats.org/drawingml/2006/main">
+              <a:graphicData uri="http://schemas.openxmlformats.org/drawingml/2006/picture">
+                <pic:pic xmlns:pic="http://schemas.openxmlformats.org/drawingml/2006/picture">
+                  <pic:nvPicPr>
+                    <pic:cNvPr id="0" name="Picture 2" descr="H:\Descargas\Screen Shot on Aug 11th at 08-04 PM.png"/>
+                    <pic:cNvPicPr>
+                      <a:picLocks noChangeAspect="1" noChangeArrowheads="1"/>
+                    </pic:cNvPicPr>
+                  </pic:nvPicPr>
+                  <pic:blipFill>
+                    <a:blip r:embed="rId10">
+                      <a:extLst>
+                        <a:ext uri="{28A0092B-C50C-407E-A947-70E740481C1C}">
+                          <a14:useLocalDpi xmlns:a14="http://schemas.microsoft.com/office/drawing/2010/main" val="0"/>
+                        </a:ext>
+                      </a:extLst>
+                    </a:blip>
+                    <a:srcRect/>
+                    <a:stretch>
+                      <a:fillRect/>
+                    </a:stretch>
+                  </pic:blipFill>
+                  <pic:spPr bwMode="auto">
+                    <a:xfrm>
+                      <a:off x="0" y="0"/>
+                      <a:ext cx="1310400" cy="2343600"/>
+                    </a:xfrm>
+                    <a:prstGeom prst="rect">
+                      <a:avLst/>
+                    </a:prstGeom>
+                    <a:noFill/>
+                    <a:ln>
+                      <a:noFill/>
+                    </a:ln>
+                  </pic:spPr>
+                </pic:pic>
+              </a:graphicData>
+            </a:graphic>
+            <wp14:sizeRelH relativeFrom="margin">
+              <wp14:pctWidth>0</wp14:pctWidth>
+            </wp14:sizeRelH>
+            <wp14:sizeRelV relativeFrom="margin">
+              <wp14:pctHeight>0</wp14:pctHeight>
+            </wp14:sizeRelV>
+          </wp:anchor>
+        </w:drawing>
+      </w:r>
+    </w:p>
+    <w:p>
+      <w:pPr>
+        <w:keepNext/>
+        <w:tabs>
+          <w:tab w:val="left" w:pos="984"/>
+        </w:tabs>
+        <w:rPr>
+          <w:lang w:val="es-ES"/>
+        </w:rPr>
+      </w:pPr>
+    </w:p>
+    <w:p>
+      <w:pPr>
+        <w:keepNext/>
+        <w:tabs>
+          <w:tab w:val="left" w:pos="984"/>
+        </w:tabs>
+        <w:rPr>
+          <w:lang w:val="es-ES"/>
+        </w:rPr>
+      </w:pPr>
+      <w:r>
+        <w:rPr>
+          <w:lang w:val="es-ES"/>
+        </w:rPr>
+        <w:t>Una vez vinculada la ruta, nos muestra</w:t>
+      </w:r>
+      <w:r>
+        <w:rPr>
+          <w:lang w:val="es-ES"/>
+        </w:rPr>
+        <w:t xml:space="preserve"> la posición del autobús por GPS en vista de mapa o de satélite y la posibilidad de ver vídeo por </w:t>
+      </w:r>
+      <w:proofErr w:type="spellStart"/>
+      <w:r>
+        <w:rPr>
+          <w:i/>
+          <w:lang w:val="es-ES"/>
+        </w:rPr>
+        <w:t>streaming</w:t>
+      </w:r>
+      <w:proofErr w:type="spellEnd"/>
+      <w:r>
+        <w:rPr>
+          <w:lang w:val="es-ES"/>
+        </w:rPr>
+        <w:t xml:space="preserve"> del autobús y mandar mensajes de texto a los encargados del éste.</w:t>
+      </w:r>
+    </w:p>
+    <w:p>
+      <w:pPr>
+        <w:keepNext/>
+        <w:tabs>
+          <w:tab w:val="left" w:pos="984"/>
+        </w:tabs>
+        <w:rPr>
+          <w:lang w:val="es-ES"/>
+        </w:rPr>
+      </w:pPr>
+      <w:r>
+        <w:rPr>
+          <w:lang w:val="es-ES"/>
+        </w:rPr>
+        <w:t>En definitiva, es una aplicación de constante monitorización para los parientes de los alumnos.</w:t>
+      </w:r>
+    </w:p>
+    <w:p>
+      <w:pPr>
+        <w:rPr>
+          <w:lang w:val="es-ES"/>
+        </w:rPr>
+      </w:pPr>
+    </w:p>
+    <w:p>
+      <w:pPr>
+        <w:pStyle w:val="Descripcin"/>
+        <w:rPr>
+          <w:lang w:val="es-ES"/>
+        </w:rPr>
+      </w:pPr>
+    </w:p>
+    <w:p>
+      <w:pPr>
+        <w:ind w:left="0" w:firstLine="0"/>
+        <w:rPr>
+          <w:lang w:val="es-ES"/>
+        </w:rPr>
+      </w:pPr>
+    </w:p>
+    <w:p>
+      <w:pPr>
+        <w:pStyle w:val="Descripcin"/>
+        <w:rPr>
+          <w:lang w:val="es-ES"/>
+        </w:rPr>
+      </w:pPr>
+      <w:bookmarkStart w:id="5" w:name="_Toc490249726"/>
+      <w:r>
+        <w:rPr>
+          <w:lang w:val="es-ES"/>
+        </w:rPr>
+        <w:t xml:space="preserve">Ilustración </w:t>
+      </w:r>
+      <w:r>
+        <w:fldChar w:fldCharType="begin"/>
+      </w:r>
+      <w:r>
+        <w:rPr>
+          <w:lang w:val="es-ES"/>
+        </w:rPr>
+        <w:instrText xml:space="preserve"> SEQ Ilustración \* ARABIC </w:instrText>
+      </w:r>
+      <w:r>
+        <w:fldChar w:fldCharType="separate"/>
+      </w:r>
+      <w:r>
+        <w:rPr>
+          <w:noProof/>
+          <w:lang w:val="es-ES"/>
+        </w:rPr>
+        <w:t>2</w:t>
+      </w:r>
+      <w:r>
+        <w:fldChar w:fldCharType="end"/>
+      </w:r>
+      <w:r>
+        <w:rPr>
+          <w:lang w:val="es-ES"/>
+        </w:rPr>
+        <w:t>: App Tu Ruta Escolar - GP</w:t>
+      </w:r>
+      <w:bookmarkEnd w:id="5"/>
+      <w:r>
+        <w:rPr>
+          <w:lang w:val="es-ES"/>
+        </w:rPr>
+        <w:t>S</w:t>
+      </w:r>
+    </w:p>
+    <w:p>
+      <w:pPr>
+        <w:ind w:left="0" w:firstLine="0"/>
+        <w:rPr>
+          <w:lang w:val="es-ES"/>
+        </w:rPr>
+      </w:pPr>
+    </w:p>
+    <w:p>
+      <w:pPr>
+        <w:rPr>
+          <w:b/>
+          <w:lang w:val="es-ES"/>
+        </w:rPr>
+      </w:pPr>
+      <w:proofErr w:type="spellStart"/>
+      <w:r>
+        <w:rPr>
+          <w:b/>
+          <w:lang w:val="es-ES"/>
+        </w:rPr>
+        <w:lastRenderedPageBreak/>
+        <w:t>Traceus</w:t>
+      </w:r>
+      <w:proofErr w:type="spellEnd"/>
+    </w:p>
+    <w:p>
+      <w:pPr>
+        <w:keepNext/>
+      </w:pPr>
+      <w:r>
+        <w:rPr>
+          <w:noProof/>
+          <w:lang w:val="es-ES" w:eastAsia="es-ES" w:bidi="ar-SA"/>
+        </w:rPr>
+        <w:drawing>
+          <wp:inline distT="0" distB="0" distL="0" distR="0" wp14:anchorId="19BE50CA" wp14:editId="352E13A6">
+            <wp:extent cx="5395595" cy="3241040"/>
+            <wp:effectExtent l="0" t="0" r="0" b="0"/>
+            <wp:docPr id="8" name="Imagen 8" descr="H:\Descargas\Screen Shot on Aug 11th at 08-35 PM.png"/>
+            <wp:cNvGraphicFramePr>
+              <a:graphicFrameLocks xmlns:a="http://schemas.openxmlformats.org/drawingml/2006/main" noChangeAspect="1"/>
+            </wp:cNvGraphicFramePr>
+            <a:graphic xmlns:a="http://schemas.openxmlformats.org/drawingml/2006/main">
+              <a:graphicData uri="http://schemas.openxmlformats.org/drawingml/2006/picture">
+                <pic:pic xmlns:pic="http://schemas.openxmlformats.org/drawingml/2006/picture">
+                  <pic:nvPicPr>
+                    <pic:cNvPr id="0" name="Picture 3" descr="H:\Descargas\Screen Shot on Aug 11th at 08-35 PM.png"/>
+                    <pic:cNvPicPr>
+                      <a:picLocks noChangeAspect="1" noChangeArrowheads="1"/>
+                    </pic:cNvPicPr>
+                  </pic:nvPicPr>
+                  <pic:blipFill>
+                    <a:blip r:embed="rId11">
+                      <a:extLst>
+                        <a:ext uri="{28A0092B-C50C-407E-A947-70E740481C1C}">
+                          <a14:useLocalDpi xmlns:a14="http://schemas.microsoft.com/office/drawing/2010/main" val="0"/>
+                        </a:ext>
+                      </a:extLst>
+                    </a:blip>
+                    <a:srcRect/>
+                    <a:stretch>
+                      <a:fillRect/>
+                    </a:stretch>
+                  </pic:blipFill>
+                  <pic:spPr bwMode="auto">
+                    <a:xfrm>
+                      <a:off x="0" y="0"/>
+                      <a:ext cx="5395595" cy="3241040"/>
+                    </a:xfrm>
+                    <a:prstGeom prst="rect">
+                      <a:avLst/>
+                    </a:prstGeom>
+                    <a:noFill/>
+                    <a:ln>
+                      <a:noFill/>
+                    </a:ln>
+                  </pic:spPr>
+                </pic:pic>
+              </a:graphicData>
+            </a:graphic>
+          </wp:inline>
+        </w:drawing>
+      </w:r>
+    </w:p>
+    <w:p>
+      <w:pPr>
+        <w:pStyle w:val="Descripcin"/>
+        <w:rPr>
+          <w:lang w:val="es-ES"/>
+        </w:rPr>
+      </w:pPr>
+      <w:bookmarkStart w:id="6" w:name="_Toc490249727"/>
+      <w:r>
+        <w:rPr>
+          <w:lang w:val="es-ES"/>
+        </w:rPr>
+        <w:t xml:space="preserve">Ilustración </w:t>
+      </w:r>
+      <w:r>
+        <w:fldChar w:fldCharType="begin"/>
+      </w:r>
+      <w:r>
+        <w:rPr>
+          <w:lang w:val="es-ES"/>
+        </w:rPr>
+        <w:instrText xml:space="preserve"> SEQ Ilustración \* ARABIC </w:instrText>
+      </w:r>
+      <w:r>
+        <w:fldChar w:fldCharType="separate"/>
+      </w:r>
+      <w:r>
+        <w:rPr>
+          <w:noProof/>
+          <w:lang w:val="es-ES"/>
+        </w:rPr>
+        <w:t>3</w:t>
+      </w:r>
+      <w:r>
+        <w:fldChar w:fldCharType="end"/>
+      </w:r>
+      <w:r>
+        <w:rPr>
+          <w:lang w:val="es-ES"/>
+        </w:rPr>
+        <w:t xml:space="preserve">: </w:t>
+      </w:r>
+      <w:proofErr w:type="spellStart"/>
+      <w:r>
+        <w:rPr>
+          <w:lang w:val="es-ES"/>
+        </w:rPr>
+        <w:t>Traceus</w:t>
+      </w:r>
+      <w:proofErr w:type="spellEnd"/>
+      <w:r>
+        <w:rPr>
+          <w:lang w:val="es-ES"/>
+        </w:rPr>
+        <w:t xml:space="preserve"> App </w:t>
+      </w:r>
+      <w:r>
+        <w:rPr>
+          <w:lang w:val="es-ES"/>
+        </w:rPr>
+        <w:t>–</w:t>
+      </w:r>
+      <w:r>
+        <w:rPr>
+          <w:lang w:val="es-ES"/>
+        </w:rPr>
+        <w:t xml:space="preserve"> Gestión</w:t>
+      </w:r>
+      <w:bookmarkEnd w:id="6"/>
+    </w:p>
+    <w:p>
+      <w:pPr>
+        <w:rPr>
+          <w:lang w:val="es-ES"/>
+        </w:rPr>
+      </w:pPr>
+    </w:p>
+    <w:p>
+      <w:pPr>
+        <w:rPr>
+          <w:lang w:val="es-ES"/>
+        </w:rPr>
+      </w:pPr>
+      <w:r>
+        <w:rPr>
+          <w:noProof/>
+        </w:rPr>
+        <mc:AlternateContent>
+          <mc:Choice Requires="wps">
+            <w:drawing>
+              <wp:anchor distT="0" distB="0" distL="114300" distR="114300" simplePos="0" relativeHeight="251662336" behindDoc="0" locked="0" layoutInCell="1" allowOverlap="1" wp14:anchorId="73ADA373" wp14:editId="67646856">
+                <wp:simplePos x="0" y="0"/>
+                <wp:positionH relativeFrom="column">
+                  <wp:posOffset>0</wp:posOffset>
+                </wp:positionH>
+                <wp:positionV relativeFrom="paragraph">
+                  <wp:posOffset>2650490</wp:posOffset>
+                </wp:positionV>
+                <wp:extent cx="1641475" cy="635"/>
+                <wp:effectExtent l="0" t="0" r="0" b="0"/>
+                <wp:wrapSquare wrapText="bothSides"/>
+                <wp:docPr id="11" name="Cuadro de texto 11"/>
+                <wp:cNvGraphicFramePr/>
+                <a:graphic xmlns:a="http://schemas.openxmlformats.org/drawingml/2006/main">
+                  <a:graphicData uri="http://schemas.microsoft.com/office/word/2010/wordprocessingShape">
+                    <wps:wsp>
+                      <wps:cNvSpPr txBox="1"/>
+                      <wps:spPr>
+                        <a:xfrm>
+                          <a:off x="0" y="0"/>
+                          <a:ext cx="1641475" cy="635"/>
+                        </a:xfrm>
+                        <a:prstGeom prst="rect">
+                          <a:avLst/>
+                        </a:prstGeom>
+                        <a:solidFill>
+                          <a:prstClr val="white"/>
+                        </a:solidFill>
+                        <a:ln>
+                          <a:noFill/>
+                        </a:ln>
+                      </wps:spPr>
+                      <wps:txbx>
+                        <w:txbxContent>
+                          <w:p>
+                            <w:pPr>
+                              <w:pStyle w:val="Descripcin"/>
+                              <w:rPr>
+                                <w:noProof/>
+                              </w:rPr>
+                            </w:pPr>
+                            <w:bookmarkStart w:id="7" w:name="_Toc490249728"/>
+                            <w:proofErr w:type="spellStart"/>
+                            <w:r>
+                              <w:t>Ilustración</w:t>
+                            </w:r>
+                            <w:proofErr w:type="spellEnd"/>
+                            <w:r>
+                              <w:t xml:space="preserve"> </w:t>
+                            </w:r>
+                            <w:r>
+                              <w:fldChar w:fldCharType="begin"/>
+                            </w:r>
+                            <w:r>
+                              <w:instrText xml:space="preserve"> SEQ Ilustración \* ARABIC </w:instrText>
+                            </w:r>
+                            <w:r>
+                              <w:fldChar w:fldCharType="separate"/>
+                            </w:r>
+                            <w:r>
+                              <w:rPr>
+                                <w:noProof/>
+                              </w:rPr>
+                              <w:t>4</w:t>
+                            </w:r>
+                            <w:r>
+                              <w:fldChar w:fldCharType="end"/>
+                            </w:r>
+                            <w:r>
+                              <w:t xml:space="preserve">: </w:t>
+                            </w:r>
+                            <w:proofErr w:type="spellStart"/>
+                            <w:r>
+                              <w:t>Traceus</w:t>
+                            </w:r>
+                            <w:proofErr w:type="spellEnd"/>
+                            <w:r>
+                              <w:t xml:space="preserve"> App - GPS</w:t>
+                            </w:r>
+                            <w:bookmarkEnd w:id="7"/>
+                          </w:p>
+                        </w:txbxContent>
+                      </wps:txbx>
+                      <wps:bodyPr rot="0" spcFirstLastPara="0" vertOverflow="overflow" horzOverflow="overflow" vert="horz" wrap="square" lIns="0" tIns="0" rIns="0" bIns="0" numCol="1" spcCol="0" rtlCol="0" fromWordArt="0" anchor="t" anchorCtr="0" forceAA="0" compatLnSpc="1">
+                        <a:prstTxWarp prst="textNoShape">
+                          <a:avLst/>
+                        </a:prstTxWarp>
+                        <a:spAutoFit/>
+                      </wps:bodyPr>
+                    </wps:wsp>
+                  </a:graphicData>
+                </a:graphic>
+              </wp:anchor>
+            </w:drawing>
+          </mc:Choice>
+          <mc:Fallback>
+            <w:pict>
+              <v:shapetype w14:anchorId="73ADA373" id="_x0000_t202" coordsize="21600,21600" o:spt="202" path="m,l,21600r21600,l21600,xe">
+                <v:stroke joinstyle="miter"/>
+                <v:path gradientshapeok="t" o:connecttype="rect"/>
+              </v:shapetype>
+              <v:shape id="Cuadro de texto 11" o:spid="_x0000_s1026" type="#_x0000_t202" style="position:absolute;left:0;text-align:left;margin-left:0;margin-top:208.7pt;width:129.25pt;height:.05pt;z-index:251662336;visibility:visible;mso-wrap-style:square;mso-wrap-distance-left:9pt;mso-wrap-distance-top:0;mso-wrap-distance-right:9pt;mso-wrap-distance-bottom:0;mso-position-horizontal:absolute;mso-position-horizontal-relative:text;mso-position-vertical:absolute;mso-position-vertical-relative:text;v-text-anchor:top" o:gfxdata="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" stroked="f">
+                <v:textbox style="mso-fit-shape-to-text:t" inset="0,0,0,0">
+                  <w:txbxContent>
+                    <w:p>
+                      <w:pPr>
+                        <w:pStyle w:val="Descripcin"/>
+                        <w:rPr>
+                          <w:noProof/>
+                        </w:rPr>
+                      </w:pPr>
+                      <w:bookmarkStart w:id="8" w:name="_Toc490249728"/>
+                      <w:proofErr w:type="spellStart"/>
+                      <w:r>
+                        <w:t>Ilustración</w:t>
+                      </w:r>
+                      <w:proofErr w:type="spellEnd"/>
+                      <w:r>
+                        <w:t xml:space="preserve"> </w:t>
+                      </w:r>
+                      <w:r>
+                        <w:fldChar w:fldCharType="begin"/>
+                      </w:r>
+                      <w:r>
+                        <w:instrText xml:space="preserve"> SEQ Ilustración \* ARABIC </w:instrText>
+                      </w:r>
+                      <w:r>
+                        <w:fldChar w:fldCharType="separate"/>
+                      </w:r>
+                      <w:r>
+                        <w:rPr>
+                          <w:noProof/>
+                        </w:rPr>
+                        <w:t>4</w:t>
+                      </w:r>
+                      <w:r>
+                        <w:fldChar w:fldCharType="end"/>
+                      </w:r>
+                      <w:r>
+                        <w:t xml:space="preserve">: </w:t>
+                      </w:r>
+                      <w:proofErr w:type="spellStart"/>
+                      <w:r>
+                        <w:t>Traceus</w:t>
+                      </w:r>
+                      <w:proofErr w:type="spellEnd"/>
+                      <w:r>
+                        <w:t xml:space="preserve"> App - GPS</w:t>
+                      </w:r>
+                      <w:bookmarkEnd w:id="8"/>
+                    </w:p>
+                  </w:txbxContent>
+                </v:textbox>
+                <w10:wrap type="square"/>
+              </v:shape>
+            </w:pict>
+          </mc:Fallback>
+        </mc:AlternateContent>
+      </w:r>
+      <w:r>
+        <w:rPr>
+          <w:noProof/>
+          <w:lang w:val="es-ES" w:eastAsia="es-ES" w:bidi="ar-SA"/>
+        </w:rPr>
+        <w:drawing>
+          <wp:anchor distT="0" distB="0" distL="114300" distR="114300" simplePos="0" relativeHeight="251660288" behindDoc="0" locked="0" layoutInCell="1" allowOverlap="1" wp14:anchorId="18938AA8" wp14:editId="6F3AFC96">
+            <wp:simplePos x="0" y="0"/>
+            <wp:positionH relativeFrom="margin">
+              <wp:align>left</wp:align>
+            </wp:positionH>
+            <wp:positionV relativeFrom="paragraph">
+              <wp:posOffset>5073</wp:posOffset>
+            </wp:positionV>
+            <wp:extent cx="1641475" cy="2588895"/>
+            <wp:effectExtent l="0" t="0" r="0" b="1905"/>
+            <wp:wrapSquare wrapText="bothSides"/>
+            <wp:docPr id="10" name="Imagen 10" descr="H:\Descargas\Screen Shot on Aug 11th at 09-13 PM.png"/>
+            <wp:cNvGraphicFramePr>
+              <a:graphicFrameLocks xmlns:a="http://schemas.openxmlformats.org/drawingml/2006/main" noChangeAspect="1"/>
+            </wp:cNvGraphicFramePr>
+            <a:graphic xmlns:a="http://schemas.openxmlformats.org/drawingml/2006/main">
+              <a:graphicData uri="http://schemas.openxmlformats.org/drawingml/2006/picture">
+                <pic:pic xmlns:pic="http://schemas.openxmlformats.org/drawingml/2006/picture">
+                  <pic:nvPicPr>
+                    <pic:cNvPr id="0" name="Picture 4" descr="H:\Descargas\Screen Shot on Aug 11th at 09-13 PM.png"/>
+                    <pic:cNvPicPr>
+                      <a:picLocks noChangeAspect="1" noChangeArrowheads="1"/>
+                    </pic:cNvPicPr>
+                  </pic:nvPicPr>
+                  <pic:blipFill>
+                    <a:blip r:embed="rId12">
+                      <a:extLst>
+                        <a:ext uri="{28A0092B-C50C-407E-A947-70E740481C1C}">
+                          <a14:useLocalDpi xmlns:a14="http://schemas.microsoft.com/office/drawing/2010/main" val="0"/>
+                        </a:ext>
+                      </a:extLst>
+                    </a:blip>
+                    <a:srcRect/>
+                    <a:stretch>
+                      <a:fillRect/>
+                    </a:stretch>
+                  </pic:blipFill>
+                  <pic:spPr bwMode="auto">
+                    <a:xfrm>
+                      <a:off x="0" y="0"/>
+                      <a:ext cx="1641475" cy="2588895"/>
+                    </a:xfrm>
+                    <a:prstGeom prst="rect">
+                      <a:avLst/>
+                    </a:prstGeom>
+                    <a:noFill/>
+                    <a:ln>
+                      <a:noFill/>
+                    </a:ln>
+                  </pic:spPr>
+                </pic:pic>
+              </a:graphicData>
+            </a:graphic>
+            <wp14:sizeRelH relativeFrom="page">
+              <wp14:pctWidth>0</wp14:pctWidth>
+            </wp14:sizeRelH>
+            <wp14:sizeRelV relativeFrom="page">
+              <wp14:pctHeight>0</wp14:pctHeight>
+            </wp14:sizeRelV>
+          </wp:anchor>
+        </w:drawing>
+      </w:r>
+    </w:p>
+    <w:p>
+      <w:pPr>
+        <w:rPr>
+          <w:lang w:val="es-ES"/>
+        </w:rPr>
+      </w:pPr>
+      <w:proofErr w:type="spellStart"/>
+      <w:r>
+        <w:rPr>
+          <w:lang w:val="es-ES"/>
+        </w:rPr>
+        <w:t>Traceus</w:t>
+      </w:r>
+      <w:proofErr w:type="spellEnd"/>
+      <w:r>
+        <w:rPr>
+          <w:lang w:val="es-ES"/>
+        </w:rPr>
+        <w:t xml:space="preserve"> es una aplicaci</w:t>
+      </w:r>
+      <w:r>
+        <w:rPr>
+          <w:lang w:val="es-ES"/>
+        </w:rPr>
+        <w:t>ón que permite gestionar un servicio escolar mediante funciones CRUD</w:t>
+      </w:r>
+      <w:r>
+        <w:rPr>
+          <w:rStyle w:val="Refdenotaalpie"/>
+          <w:lang w:val="es-ES"/>
+        </w:rPr>
+        <w:footnoteReference w:id="1"/>
+      </w:r>
+      <w:r>
+        <w:rPr>
+          <w:lang w:val="es-ES"/>
+        </w:rPr>
+        <w:t xml:space="preserve"> y además proporcionar a los parientes notificaciones de la posición de sus hijos. Tiene un diseño </w:t>
+      </w:r>
+      <w:proofErr w:type="spellStart"/>
+      <w:r>
+        <w:rPr>
+          <w:i/>
+          <w:lang w:val="es-ES"/>
+        </w:rPr>
+        <w:t>responsive</w:t>
+      </w:r>
+      <w:proofErr w:type="spellEnd"/>
+      <w:r>
+        <w:rPr>
+          <w:i/>
+          <w:lang w:val="es-ES"/>
+        </w:rPr>
+        <w:t xml:space="preserve"> </w:t>
+      </w:r>
+      <w:r>
+        <w:rPr>
+          <w:lang w:val="es-ES"/>
+        </w:rPr>
+        <w:t xml:space="preserve">y específico para móvil y web. </w:t>
+      </w:r>
+    </w:p>
+    <w:p>
+      <w:pPr>
+        <w:rPr>
+          <w:lang w:val="es-ES"/>
+        </w:rPr>
+      </w:pPr>
+    </w:p>
+    <w:p>
+      <w:pPr>
+        <w:rPr>
+          <w:lang w:val="es-ES"/>
+        </w:rPr>
+      </w:pPr>
+    </w:p>
+    <w:p>
+      <w:pPr>
+        <w:rPr>
+          <w:lang w:val="es-ES"/>
+        </w:rPr>
+      </w:pPr>
+    </w:p>
+    <w:p>
+      <w:pPr>
+        <w:rPr>
+          <w:lang w:val="es-ES"/>
+        </w:rPr>
+      </w:pPr>
+    </w:p>
+    <w:p>
+      <w:pPr>
+        <w:rPr>
+          <w:lang w:val="es-ES"/>
+        </w:rPr>
+      </w:pPr>
+    </w:p>
+    <w:p>
+      <w:pPr>
+        <w:rPr>
+          <w:lang w:val="es-ES"/>
+        </w:rPr>
+      </w:pPr>
+    </w:p>
+    <w:p>
+      <w:pPr>
+        <w:rPr>
+          <w:lang w:val="es-ES"/>
+        </w:rPr>
+      </w:pPr>
+    </w:p>
+    <w:p>
+      <w:pPr>
+        <w:rPr>
+          <w:lang w:val="es-ES"/>
+        </w:rPr>
+      </w:pPr>
+      <w:r>
+        <w:rPr>
+          <w:lang w:val="es-ES"/>
+        </w:rPr>
+        <w:t xml:space="preserve">De las dos aplicaciones, la que más se va a asemejar al proyecto es la de </w:t>
+      </w:r>
+      <w:proofErr w:type="spellStart"/>
+      <w:r>
+        <w:rPr>
+          <w:lang w:val="es-ES"/>
+        </w:rPr>
+        <w:t>Traceus</w:t>
+      </w:r>
+      <w:proofErr w:type="spellEnd"/>
+      <w:r>
+        <w:rPr>
+          <w:lang w:val="es-ES"/>
+        </w:rPr>
+        <w:t>, ya que va a</w:t>
+      </w:r>
+      <w:r>
+        <w:rPr>
+          <w:lang w:val="es-ES"/>
+        </w:rPr>
+        <w:t xml:space="preserve"> tener un servicio</w:t>
+      </w:r>
+      <w:r>
+        <w:rPr>
+          <w:lang w:val="es-ES"/>
+        </w:rPr>
+        <w:t xml:space="preserve"> de administración</w:t>
+      </w:r>
+      <w:r>
+        <w:rPr>
+          <w:lang w:val="es-ES"/>
+        </w:rPr>
+        <w:t xml:space="preserve"> parecido</w:t>
+      </w:r>
+      <w:r>
+        <w:rPr>
+          <w:lang w:val="es-ES"/>
+        </w:rPr>
+        <w:t xml:space="preserve">, con la inclusión de un sistema de guardado de imágenes, que permitirá reconocer al pariente </w:t>
+      </w:r>
+      <w:r>
+        <w:rPr>
+          <w:lang w:val="es-ES"/>
+        </w:rPr>
+        <w:t>que</w:t>
+      </w:r>
+      <w:r>
+        <w:rPr>
+          <w:lang w:val="es-ES"/>
+        </w:rPr>
+        <w:t xml:space="preserve"> recoja a su hijo, y </w:t>
+      </w:r>
+      <w:r>
+        <w:rPr>
+          <w:lang w:val="es-ES"/>
+        </w:rPr>
+        <w:t>un</w:t>
+      </w:r>
+      <w:r>
+        <w:rPr>
+          <w:lang w:val="es-ES"/>
+        </w:rPr>
+        <w:t xml:space="preserve"> envío de notificaciones de estado </w:t>
+      </w:r>
+      <w:r>
+        <w:rPr>
+          <w:lang w:val="es-ES"/>
+        </w:rPr>
+        <w:t>a los padres mediante</w:t>
+      </w:r>
+      <w:r>
+        <w:rPr>
+          <w:lang w:val="es-ES"/>
+        </w:rPr>
+        <w:t xml:space="preserve"> la aplicación de </w:t>
+      </w:r>
+      <w:proofErr w:type="spellStart"/>
+      <w:r>
+        <w:rPr>
+          <w:lang w:val="es-ES"/>
+        </w:rPr>
+        <w:t>Telegram</w:t>
+      </w:r>
+      <w:proofErr w:type="spellEnd"/>
+      <w:r>
+        <w:rPr>
+          <w:lang w:val="es-ES"/>
+        </w:rPr>
+        <w:t>.</w:t>
+      </w:r>
+    </w:p>
+    <w:p>
+      <w:pPr>
+        <w:rPr>
+          <w:lang w:val="es-ES"/>
+        </w:rPr>
+      </w:pPr>
+      <w:bookmarkStart w:id="9" w:name="_GoBack"/>
+      <w:bookmarkEnd w:id="9"/>
     </w:p>
     <w:p>
       <w:pPr>
@@ -4435,18 +4832,15 @@
           <w:lang w:val="es-ES"/>
         </w:rPr>
       </w:pPr>
-      <w:bookmarkStart w:id="9" w:name="_Toc490075453"/>
-      <w:bookmarkStart w:id="10" w:name="_Toc490075766"/>
+      <w:bookmarkStart w:id="10" w:name="_Toc490244757"/>
       <w:r>
         <w:rPr>
           <w:rFonts w:cs="Times New Roman"/>
           <w:szCs w:val="52"/>
           <w:lang w:val="es-ES"/>
         </w:rPr>
-        <w:lastRenderedPageBreak/>
         <w:t>Análisis de requerimientos</w:t>
       </w:r>
-      <w:bookmarkEnd w:id="9"/>
       <w:bookmarkEnd w:id="10"/>
     </w:p>
     <w:p>
@@ -4516,8 +4910,7 @@
           <w:lang w:val="es-ES"/>
         </w:rPr>
       </w:pPr>
-      <w:bookmarkStart w:id="11" w:name="_Toc490075454"/>
-      <w:bookmarkStart w:id="12" w:name="_Toc490075767"/>
+      <w:bookmarkStart w:id="11" w:name="_Toc490244758"/>
       <w:r>
         <w:rPr>
           <w:rFonts w:cs="Times New Roman"/>
@@ -4527,6 +4920,28 @@
         <w:t>Diseño de la aplicación</w:t>
       </w:r>
       <w:bookmarkEnd w:id="11"/>
+    </w:p>
+    <w:p>
+      <w:pPr>
+        <w:rPr>
+          <w:lang w:val="es-ES"/>
+        </w:rPr>
+      </w:pPr>
+    </w:p>
+    <w:p>
+      <w:pPr>
+        <w:pStyle w:val="Ttulo2"/>
+        <w:rPr>
+          <w:lang w:val="es-ES"/>
+        </w:rPr>
+      </w:pPr>
+      <w:bookmarkStart w:id="12" w:name="_Toc490244759"/>
+      <w:r>
+        <w:rPr>
+          <w:lang w:val="es-ES"/>
+        </w:rPr>
+        <w:t>E-R (si hay BBDD)</w:t>
+      </w:r>
       <w:bookmarkEnd w:id="12"/>
     </w:p>
     <w:p>
@@ -4543,41 +4958,14 @@
           <w:lang w:val="es-ES"/>
         </w:rPr>
       </w:pPr>
-      <w:bookmarkStart w:id="13" w:name="_Toc490075455"/>
-      <w:bookmarkStart w:id="14" w:name="_Toc490075768"/>
-      <w:r>
-        <w:rPr>
-          <w:lang w:val="es-ES"/>
-        </w:rPr>
-        <w:t>E-R (si hay BBDD)</w:t>
+      <w:bookmarkStart w:id="13" w:name="_Toc490244760"/>
+      <w:r>
+        <w:rPr>
+          <w:lang w:val="es-ES"/>
+        </w:rPr>
+        <w:t>Casos de uso</w:t>
       </w:r>
       <w:bookmarkEnd w:id="13"/>
-      <w:bookmarkEnd w:id="14"/>
-    </w:p>
-    <w:p>
-      <w:pPr>
-        <w:rPr>
-          <w:lang w:val="es-ES"/>
-        </w:rPr>
-      </w:pPr>
-    </w:p>
-    <w:p>
-      <w:pPr>
-        <w:pStyle w:val="Ttulo2"/>
-        <w:rPr>
-          <w:lang w:val="es-ES"/>
-        </w:rPr>
-      </w:pPr>
-      <w:bookmarkStart w:id="15" w:name="_Toc490075456"/>
-      <w:bookmarkStart w:id="16" w:name="_Toc490075769"/>
-      <w:r>
-        <w:rPr>
-          <w:lang w:val="es-ES"/>
-        </w:rPr>
-        <w:t>Casos de uso</w:t>
-      </w:r>
-      <w:bookmarkEnd w:id="15"/>
-      <w:bookmarkEnd w:id="16"/>
     </w:p>
     <w:p>
       <w:pPr>
@@ -4619,8 +5007,7 @@
           <w:lang w:val="es-ES"/>
         </w:rPr>
       </w:pPr>
-      <w:bookmarkStart w:id="17" w:name="_Toc490075457"/>
-      <w:bookmarkStart w:id="18" w:name="_Toc490075770"/>
+      <w:bookmarkStart w:id="14" w:name="_Toc490244761"/>
       <w:r>
         <w:rPr>
           <w:rFonts w:cs="Times New Roman"/>
@@ -4629,8 +5016,7 @@
         </w:rPr>
         <w:t>Implementación</w:t>
       </w:r>
-      <w:bookmarkEnd w:id="17"/>
-      <w:bookmarkEnd w:id="18"/>
+      <w:bookmarkEnd w:id="14"/>
     </w:p>
     <w:p>
       <w:pPr>
@@ -4660,8 +5046,7 @@
           <w:lang w:val="es-ES"/>
         </w:rPr>
       </w:pPr>
-      <w:bookmarkStart w:id="19" w:name="_Toc490075458"/>
-      <w:bookmarkStart w:id="20" w:name="_Toc490075771"/>
+      <w:bookmarkStart w:id="15" w:name="_Toc490244762"/>
       <w:r>
         <w:rPr>
           <w:rFonts w:cs="Times New Roman"/>
@@ -4678,8 +5063,7 @@
         </w:rPr>
         <w:t xml:space="preserve"> y pruebas</w:t>
       </w:r>
-      <w:bookmarkEnd w:id="19"/>
-      <w:bookmarkEnd w:id="20"/>
+      <w:bookmarkEnd w:id="15"/>
     </w:p>
     <w:p>
       <w:pPr>
@@ -4708,8 +5092,7 @@
           <w:lang w:val="es-ES"/>
         </w:rPr>
       </w:pPr>
-      <w:bookmarkStart w:id="21" w:name="_Toc490075459"/>
-      <w:bookmarkStart w:id="22" w:name="_Toc490075772"/>
+      <w:bookmarkStart w:id="16" w:name="_Toc490244763"/>
       <w:r>
         <w:rPr>
           <w:rFonts w:cs="Times New Roman"/>
@@ -4718,8 +5101,7 @@
         </w:rPr>
         <w:t>Conclusiones</w:t>
       </w:r>
-      <w:bookmarkEnd w:id="21"/>
-      <w:bookmarkEnd w:id="22"/>
+      <w:bookmarkEnd w:id="16"/>
     </w:p>
     <w:p>
       <w:pPr>
@@ -4797,7 +5179,6 @@
         <w:rPr>
           <w:lang w:val="es-ES"/>
         </w:rPr>
-        <w:lastRenderedPageBreak/>
         <w:t>Conclusiones personales</w:t>
       </w:r>
     </w:p>
@@ -4821,8 +5202,7 @@
           <w:lang w:val="es-ES"/>
         </w:rPr>
       </w:pPr>
-      <w:bookmarkStart w:id="23" w:name="_Toc490075460"/>
-      <w:bookmarkStart w:id="24" w:name="_Toc490075773"/>
+      <w:bookmarkStart w:id="17" w:name="_Toc490244764"/>
       <w:r>
         <w:rPr>
           <w:rFonts w:cs="Times New Roman"/>
@@ -4831,8 +5211,7 @@
         </w:rPr>
         <w:t>Bibliografía</w:t>
       </w:r>
-      <w:bookmarkEnd w:id="23"/>
-      <w:bookmarkEnd w:id="24"/>
+      <w:bookmarkEnd w:id="17"/>
     </w:p>
     <w:p>
       <w:pPr>
@@ -4895,11 +5274,11 @@
       </w:r>
     </w:p>
     <w:sectPr>
-      <w:headerReference w:type="even" r:id="rId8"/>
-      <w:headerReference w:type="default" r:id="rId9"/>
-      <w:footerReference w:type="even" r:id="rId10"/>
-      <w:footerReference w:type="default" r:id="rId11"/>
-      <w:headerReference w:type="first" r:id="rId12"/>
+      <w:headerReference w:type="even" r:id="rId13"/>
+      <w:headerReference w:type="default" r:id="rId14"/>
+      <w:footerReference w:type="even" r:id="rId15"/>
+      <w:footerReference w:type="default" r:id="rId16"/>
+      <w:headerReference w:type="first" r:id="rId17"/>
       <w:pgSz w:w="11906" w:h="16838"/>
       <w:pgMar w:top="1417" w:right="1701" w:bottom="1417" w:left="1701" w:header="624" w:footer="340" w:gutter="0"/>
       <w:cols w:space="708"/>
@@ -4945,7 +5324,6 @@
         <w:docPartUnique/>
       </w:docPartObj>
     </w:sdtPr>
-    <w:sdtEndPr/>
     <w:sdtContent>
       <w:p>
         <w:pPr>
@@ -5025,7 +5403,7 @@
           <w:rPr>
             <w:noProof/>
           </w:rPr>
-          <w:t>10</w:t>
+          <w:t>12</w:t>
         </w:r>
         <w:r>
           <w:rPr>
@@ -5049,7 +5427,6 @@
         <w:docPartUnique/>
       </w:docPartObj>
     </w:sdtPr>
-    <w:sdtEndPr/>
     <w:sdtContent>
       <w:p>
         <w:pPr>
@@ -5063,7 +5440,7 @@
             <w:lang w:val="es-ES" w:eastAsia="es-ES" w:bidi="ar-SA"/>
           </w:rPr>
           <w:drawing>
-            <wp:anchor distT="0" distB="0" distL="114300" distR="114300" simplePos="0" relativeHeight="251658240" behindDoc="0" locked="0" layoutInCell="1" allowOverlap="1">
+            <wp:anchor distT="0" distB="0" distL="114300" distR="114300" simplePos="0" relativeHeight="251658240" behindDoc="0" locked="0" layoutInCell="1" allowOverlap="1" wp14:anchorId="33A0EF79" wp14:editId="400FC2A8">
               <wp:simplePos x="0" y="0"/>
               <wp:positionH relativeFrom="column">
                 <wp:posOffset>5568315</wp:posOffset>
@@ -5130,7 +5507,7 @@
           <w:rPr>
             <w:noProof/>
           </w:rPr>
-          <w:t>9</w:t>
+          <w:t>11</w:t>
         </w:r>
         <w:r>
           <w:rPr>
@@ -5166,6 +5543,84 @@
       </w:r>
     </w:p>
   </w:footnote>
+  <w:footnote w:id="1">
+    <w:p>
+      <w:pPr>
+        <w:pStyle w:val="Textonotapie"/>
+        <w:rPr>
+          <w:lang w:val="es-ES"/>
+        </w:rPr>
+      </w:pPr>
+      <w:r>
+        <w:rPr>
+          <w:rStyle w:val="Refdenotaalpie"/>
+        </w:rPr>
+        <w:footnoteRef/>
+      </w:r>
+      <w:r>
+        <w:rPr>
+          <w:lang w:val="es-ES"/>
+        </w:rPr>
+        <w:t xml:space="preserve"> CRUD: (</w:t>
+      </w:r>
+      <w:proofErr w:type="spellStart"/>
+      <w:r>
+        <w:rPr>
+          <w:lang w:val="es-ES"/>
+        </w:rPr>
+        <w:t>Create</w:t>
+      </w:r>
+      <w:proofErr w:type="spellEnd"/>
+      <w:r>
+        <w:rPr>
+          <w:lang w:val="es-ES"/>
+        </w:rPr>
+        <w:t xml:space="preserve">, </w:t>
+      </w:r>
+      <w:proofErr w:type="spellStart"/>
+      <w:r>
+        <w:rPr>
+          <w:lang w:val="es-ES"/>
+        </w:rPr>
+        <w:t>Read</w:t>
+      </w:r>
+      <w:proofErr w:type="spellEnd"/>
+      <w:r>
+        <w:rPr>
+          <w:lang w:val="es-ES"/>
+        </w:rPr>
+        <w:t xml:space="preserve">, </w:t>
+      </w:r>
+      <w:proofErr w:type="spellStart"/>
+      <w:r>
+        <w:rPr>
+          <w:lang w:val="es-ES"/>
+        </w:rPr>
+        <w:t>Update</w:t>
+      </w:r>
+      <w:proofErr w:type="spellEnd"/>
+      <w:r>
+        <w:rPr>
+          <w:lang w:val="es-ES"/>
+        </w:rPr>
+        <w:t xml:space="preserve"> and </w:t>
+      </w:r>
+      <w:proofErr w:type="spellStart"/>
+      <w:r>
+        <w:rPr>
+          <w:lang w:val="es-ES"/>
+        </w:rPr>
+        <w:t>Delete</w:t>
+      </w:r>
+      <w:proofErr w:type="spellEnd"/>
+      <w:r>
+        <w:rPr>
+          <w:lang w:val="es-ES"/>
+        </w:rPr>
+        <w:t>) Operaciones básicas que se realizan en una base de datos.</w:t>
+      </w:r>
+    </w:p>
+  </w:footnote>
 </w:footnotes>
 </file>
 
@@ -5178,7 +5633,6 @@
       <w:dataBinding w:prefixMappings="xmlns:ns0='http://purl.org/dc/elements/1.1/' xmlns:ns1='http://schemas.openxmlformats.org/package/2006/metadata/core-properties' " w:xpath="/ns1:coreProperties[1]/ns0:title[1]" w:storeItemID="{6C3C8BC8-F283-45AE-878A-BAB7291924A1}"/>
       <w:text/>
     </w:sdtPr>
-    <w:sdtEndPr/>
     <w:sdtContent>
       <w:p>
         <w:pPr>
@@ -6182,6 +6636,36 @@
   </w:num>
   <w:num w:numId="8">
     <w:abstractNumId w:val="1"/>
+  </w:num>
+  <w:num w:numId="9">
+    <w:abstractNumId w:val="0"/>
+    <w:lvlOverride w:ilvl="0">
+      <w:startOverride w:val="1"/>
+    </w:lvlOverride>
+    <w:lvlOverride w:ilvl="1">
+      <w:startOverride w:val="1"/>
+    </w:lvlOverride>
+    <w:lvlOverride w:ilvl="2">
+      <w:startOverride w:val="1"/>
+    </w:lvlOverride>
+    <w:lvlOverride w:ilvl="3">
+      <w:startOverride w:val="1"/>
+    </w:lvlOverride>
+    <w:lvlOverride w:ilvl="4">
+      <w:startOverride w:val="1"/>
+    </w:lvlOverride>
+    <w:lvlOverride w:ilvl="5">
+      <w:startOverride w:val="1"/>
+    </w:lvlOverride>
+    <w:lvlOverride w:ilvl="6">
+      <w:startOverride w:val="1"/>
+    </w:lvlOverride>
+    <w:lvlOverride w:ilvl="7">
+      <w:startOverride w:val="1"/>
+    </w:lvlOverride>
+    <w:lvlOverride w:ilvl="8">
+      <w:startOverride w:val="1"/>
+    </w:lvlOverride>
   </w:num>
 </w:numbering>
 </file>
@@ -7465,6 +7949,76 @@
       <w:lang w:val="es-ES" w:eastAsia="es-ES" w:bidi="ar-SA"/>
     </w:rPr>
   </w:style>
+  <w:style w:type="paragraph" w:styleId="Descripcin">
+    <w:name w:val="caption"/>
+    <w:basedOn w:val="Normal"/>
+    <w:next w:val="Normal"/>
+    <w:uiPriority w:val="35"/>
+    <w:unhideWhenUsed/>
+    <w:rsid w:val="00E06133"/>
+    <w:pPr>
+      <w:spacing w:line="240" w:lineRule="auto"/>
+    </w:pPr>
+    <w:rPr>
+      <w:i/>
+      <w:iCs/>
+      <w:color w:val="424456" w:themeColor="text2"/>
+      <w:sz w:val="18"/>
+      <w:szCs w:val="18"/>
+    </w:rPr>
+  </w:style>
+  <w:style w:type="paragraph" w:styleId="Tabladeilustraciones">
+    <w:name w:val="table of figures"/>
+    <w:basedOn w:val="Normal"/>
+    <w:next w:val="Normal"/>
+    <w:uiPriority w:val="99"/>
+    <w:unhideWhenUsed/>
+    <w:rsid w:val="00D02ACF"/>
+    <w:pPr>
+      <w:spacing w:after="0"/>
+      <w:ind w:left="0"/>
+    </w:pPr>
+  </w:style>
+  <w:style w:type="paragraph" w:styleId="Textonotapie">
+    <w:name w:val="footnote text"/>
+    <w:basedOn w:val="Normal"/>
+    <w:link w:val="TextonotapieCar"/>
+    <w:uiPriority w:val="99"/>
+    <w:semiHidden/>
+    <w:unhideWhenUsed/>
+    <w:rsid w:val="004B730B"/>
+    <w:pPr>
+      <w:spacing w:after="0" w:line="240" w:lineRule="auto"/>
+    </w:pPr>
+    <w:rPr>
+      <w:sz w:val="20"/>
+      <w:szCs w:val="20"/>
+    </w:rPr>
+  </w:style>
+  <w:style w:type="character" w:customStyle="1" w:styleId="TextonotapieCar">
+    <w:name w:val="Texto nota pie Car"/>
+    <w:basedOn w:val="Fuentedeprrafopredeter"/>
+    <w:link w:val="Textonotapie"/>
+    <w:uiPriority w:val="99"/>
+    <w:semiHidden/>
+    <w:rsid w:val="004B730B"/>
+    <w:rPr>
+      <w:rFonts w:ascii="Times New Roman" w:hAnsi="Times New Roman"/>
+      <w:sz w:val="20"/>
+      <w:szCs w:val="20"/>
+    </w:rPr>
+  </w:style>
+  <w:style w:type="character" w:styleId="Refdenotaalpie">
+    <w:name w:val="footnote reference"/>
+    <w:basedOn w:val="Fuentedeprrafopredeter"/>
+    <w:uiPriority w:val="99"/>
+    <w:semiHidden/>
+    <w:unhideWhenUsed/>
+    <w:rsid w:val="004B730B"/>
+    <w:rPr>
+      <w:vertAlign w:val="superscript"/>
+    </w:rPr>
+  </w:style>
 </w:styles>
 </file>
 
@@ -7534,7 +8088,7 @@
     <w:charset w:val="00"/>
     <w:family w:val="roman"/>
     <w:pitch w:val="variable"/>
-    <w:sig w:usb0="E0002EFF" w:usb1="C0007843" w:usb2="00000009" w:usb3="00000000" w:csb0="000001FF" w:csb1="00000000"/>
+    <w:sig w:usb0="E0002AFF" w:usb1="C0007843" w:usb2="00000009" w:usb3="00000000" w:csb0="000001FF" w:csb1="00000000"/>
   </w:font>
   <w:font w:name="Symbol">
     <w:panose1 w:val="05050102010706020507"/>
@@ -7583,7 +8137,7 @@
     <w:charset w:val="00"/>
     <w:family w:val="swiss"/>
     <w:pitch w:val="variable"/>
-    <w:sig w:usb0="E0002EFF" w:usb1="C0007843" w:usb2="00000009" w:usb3="00000000" w:csb0="000001FF" w:csb1="00000000"/>
+    <w:sig w:usb0="E0002AFF" w:usb1="C0007843" w:usb2="00000009" w:usb3="00000000" w:csb0="000001FF" w:csb1="00000000"/>
   </w:font>
   <w:font w:name="Perpetua Titling MT">
     <w:panose1 w:val="02020502060505020804"/>
@@ -7636,6 +8190,7 @@
     <w:rsid w:val="009515E3"/>
     <w:rsid w:val="00A47E91"/>
     <w:rsid w:val="00A60693"/>
+    <w:rsid w:val="00C83149"/>
     <w:rsid w:val="00E760E7"/>
     <w:rsid w:val="00F51E89"/>
     <w:rsid w:val="00F617D8"/>
@@ -8121,6 +8676,12 @@
       <w:spacing w:after="160" w:line="259" w:lineRule="auto"/>
     </w:pPr>
   </w:style>
+  <w:style w:type="paragraph" w:customStyle="1" w:styleId="5F18A3470D7C433DBBA5DF9455AE33E8">
+    <w:name w:val="5F18A3470D7C433DBBA5DF9455AE33E8"/>
+    <w:pPr>
+      <w:spacing w:after="160" w:line="259" w:lineRule="auto"/>
+    </w:pPr>
+  </w:style>
 </w:styles>
 </file>
 
@@ -8415,7 +8976,7 @@
 </file>
 
 <file path=customXml/itemProps1.xml><?xml version="1.0" encoding="utf-8"?>
-<ds:datastoreItem xmlns:ds="http://schemas.openxmlformats.org/officeDocument/2006/customXml" ds:itemID="{2CF24580-4813-48B2-AAA8-B1B046FE7D2C}">
+<ds:datastoreItem xmlns:ds="http://schemas.openxmlformats.org/officeDocument/2006/customXml" ds:itemID="{49762C30-695E-40AF-9DC9-EFE0BFD1D8BE}">
   <ds:schemaRefs>
     <ds:schemaRef ds:uri="http://schemas.openxmlformats.org/officeDocument/2006/bibliography"/>
   </ds:schemaRefs>

</xml_diff>